<commit_message>
Ajouts dans la doc
</commit_message>
<xml_diff>
--- a/docs/DocumentTechnique.docx
+++ b/docs/DocumentTechnique.docx
@@ -4197,7 +4197,7 @@
             </w:rPr>
             <w:fldChar w:fldCharType="separate"/>
           </w:r>
-          <w:hyperlink w:anchor="_Toc704270" w:history="1">
+          <w:hyperlink w:anchor="_Toc1814187" w:history="1">
             <w:r>
               <w:rPr>
                 <w:rStyle w:val="Lienhypertexte"/>
@@ -4224,7 +4224,7 @@
                 <w:noProof/>
                 <w:webHidden/>
               </w:rPr>
-              <w:instrText xml:space="preserve"> PAGEREF _Toc704270 \h </w:instrText>
+              <w:instrText xml:space="preserve"> PAGEREF _Toc1814187 \h </w:instrText>
             </w:r>
             <w:r>
               <w:rPr>
@@ -4270,7 +4270,7 @@
               <w:lang w:eastAsia="fr-FR"/>
             </w:rPr>
           </w:pPr>
-          <w:hyperlink w:anchor="_Toc704271" w:history="1">
+          <w:hyperlink w:anchor="_Toc1814188" w:history="1">
             <w:r>
               <w:rPr>
                 <w:rStyle w:val="Lienhypertexte"/>
@@ -4293,7 +4293,7 @@
                 <w:rStyle w:val="Lienhypertexte"/>
                 <w:noProof/>
               </w:rPr>
-              <w:t>Overview</w:t>
+              <w:t>Vue d’ensemble</w:t>
             </w:r>
             <w:r>
               <w:rPr>
@@ -4314,7 +4314,7 @@
                 <w:noProof/>
                 <w:webHidden/>
               </w:rPr>
-              <w:instrText xml:space="preserve"> PAGEREF _Toc704271 \h </w:instrText>
+              <w:instrText xml:space="preserve"> PAGEREF _Toc1814188 \h </w:instrText>
             </w:r>
             <w:r>
               <w:rPr>
@@ -4360,7 +4360,7 @@
               <w:lang w:eastAsia="fr-FR"/>
             </w:rPr>
           </w:pPr>
-          <w:hyperlink w:anchor="_Toc704272" w:history="1">
+          <w:hyperlink w:anchor="_Toc1814189" w:history="1">
             <w:r>
               <w:rPr>
                 <w:rStyle w:val="Lienhypertexte"/>
@@ -4383,7 +4383,7 @@
                 <w:rStyle w:val="Lienhypertexte"/>
                 <w:noProof/>
               </w:rPr>
-              <w:t>Configuration Administrateur</w:t>
+              <w:t>Admin Configuration</w:t>
             </w:r>
             <w:r>
               <w:rPr>
@@ -4404,7 +4404,7 @@
                 <w:noProof/>
                 <w:webHidden/>
               </w:rPr>
-              <w:instrText xml:space="preserve"> PAGEREF _Toc704272 \h </w:instrText>
+              <w:instrText xml:space="preserve"> PAGEREF _Toc1814189 \h </w:instrText>
             </w:r>
             <w:r>
               <w:rPr>
@@ -4450,7 +4450,7 @@
               <w:lang w:eastAsia="fr-FR"/>
             </w:rPr>
           </w:pPr>
-          <w:hyperlink w:anchor="_Toc704273" w:history="1">
+          <w:hyperlink w:anchor="_Toc1814190" w:history="1">
             <w:r>
               <w:rPr>
                 <w:rStyle w:val="Lienhypertexte"/>
@@ -4474,7 +4474,7 @@
                 <w:rStyle w:val="Lienhypertexte"/>
                 <w:noProof/>
               </w:rPr>
-              <w:t>Ajout d’utilisateurs</w:t>
+              <w:t>Connexion à la console Administrateur</w:t>
             </w:r>
             <w:r>
               <w:rPr>
@@ -4495,7 +4495,7 @@
                 <w:noProof/>
                 <w:webHidden/>
               </w:rPr>
-              <w:instrText xml:space="preserve"> PAGEREF _Toc704273 \h </w:instrText>
+              <w:instrText xml:space="preserve"> PAGEREF _Toc1814190 \h </w:instrText>
             </w:r>
             <w:r>
               <w:rPr>
@@ -4541,7 +4541,7 @@
               <w:lang w:eastAsia="fr-FR"/>
             </w:rPr>
           </w:pPr>
-          <w:hyperlink w:anchor="_Toc704274" w:history="1">
+          <w:hyperlink w:anchor="_Toc1814191" w:history="1">
             <w:r>
               <w:rPr>
                 <w:rStyle w:val="Lienhypertexte"/>
@@ -4565,6 +4565,97 @@
                 <w:rStyle w:val="Lienhypertexte"/>
                 <w:noProof/>
               </w:rPr>
+              <w:t>Ajout d’Utilisateurs</w:t>
+            </w:r>
+            <w:r>
+              <w:rPr>
+                <w:noProof/>
+                <w:webHidden/>
+              </w:rPr>
+              <w:tab/>
+            </w:r>
+            <w:r>
+              <w:rPr>
+                <w:noProof/>
+                <w:webHidden/>
+              </w:rPr>
+              <w:fldChar w:fldCharType="begin"/>
+            </w:r>
+            <w:r>
+              <w:rPr>
+                <w:noProof/>
+                <w:webHidden/>
+              </w:rPr>
+              <w:instrText xml:space="preserve"> PAGEREF _Toc1814191 \h </w:instrText>
+            </w:r>
+            <w:r>
+              <w:rPr>
+                <w:noProof/>
+                <w:webHidden/>
+              </w:rPr>
+            </w:r>
+            <w:r>
+              <w:rPr>
+                <w:noProof/>
+                <w:webHidden/>
+              </w:rPr>
+              <w:fldChar w:fldCharType="separate"/>
+            </w:r>
+            <w:r>
+              <w:rPr>
+                <w:noProof/>
+                <w:webHidden/>
+              </w:rPr>
+              <w:t>4</w:t>
+            </w:r>
+            <w:r>
+              <w:rPr>
+                <w:noProof/>
+                <w:webHidden/>
+              </w:rPr>
+              <w:fldChar w:fldCharType="end"/>
+            </w:r>
+          </w:hyperlink>
+        </w:p>
+        <w:p>
+          <w:pPr>
+            <w:pStyle w:val="TM3"/>
+            <w:tabs>
+              <w:tab w:val="left" w:pos="1100"/>
+            </w:tabs>
+            <w:rPr>
+              <w:rFonts w:asciiTheme="minorHAnsi" w:eastAsiaTheme="minorEastAsia" w:hAnsiTheme="minorHAnsi" w:cstheme="minorBidi"/>
+              <w:noProof/>
+              <w:color w:val="auto"/>
+              <w:sz w:val="22"/>
+              <w:szCs w:val="22"/>
+              <w:lang w:eastAsia="fr-FR"/>
+            </w:rPr>
+          </w:pPr>
+          <w:hyperlink w:anchor="_Toc1814192" w:history="1">
+            <w:r>
+              <w:rPr>
+                <w:rStyle w:val="Lienhypertexte"/>
+                <w:noProof/>
+              </w:rPr>
+              <w:t>C.</w:t>
+            </w:r>
+            <w:r>
+              <w:rPr>
+                <w:rFonts w:asciiTheme="minorHAnsi" w:eastAsiaTheme="minorEastAsia" w:hAnsiTheme="minorHAnsi" w:cstheme="minorBidi"/>
+                <w:noProof/>
+                <w:color w:val="auto"/>
+                <w:sz w:val="22"/>
+                <w:szCs w:val="22"/>
+                <w:lang w:eastAsia="fr-FR"/>
+              </w:rPr>
+              <w:tab/>
+            </w:r>
+            <w:r>
+              <w:rPr>
+                <w:rStyle w:val="Lienhypertexte"/>
+                <w:noProof/>
+              </w:rPr>
               <w:t>Ajout de Groupes</w:t>
             </w:r>
             <w:r>
@@ -4586,7 +4677,7 @@
                 <w:noProof/>
                 <w:webHidden/>
               </w:rPr>
-              <w:instrText xml:space="preserve"> PAGEREF _Toc704274 \h </w:instrText>
+              <w:instrText xml:space="preserve"> PAGEREF _Toc1814192 \h </w:instrText>
             </w:r>
             <w:r>
               <w:rPr>
@@ -4606,7 +4697,98 @@
                 <w:noProof/>
                 <w:webHidden/>
               </w:rPr>
-              <w:t>3</w:t>
+              <w:t>4</w:t>
+            </w:r>
+            <w:r>
+              <w:rPr>
+                <w:noProof/>
+                <w:webHidden/>
+              </w:rPr>
+              <w:fldChar w:fldCharType="end"/>
+            </w:r>
+          </w:hyperlink>
+        </w:p>
+        <w:p>
+          <w:pPr>
+            <w:pStyle w:val="TM3"/>
+            <w:tabs>
+              <w:tab w:val="left" w:pos="1100"/>
+            </w:tabs>
+            <w:rPr>
+              <w:rFonts w:asciiTheme="minorHAnsi" w:eastAsiaTheme="minorEastAsia" w:hAnsiTheme="minorHAnsi" w:cstheme="minorBidi"/>
+              <w:noProof/>
+              <w:color w:val="auto"/>
+              <w:sz w:val="22"/>
+              <w:szCs w:val="22"/>
+              <w:lang w:eastAsia="fr-FR"/>
+            </w:rPr>
+          </w:pPr>
+          <w:hyperlink w:anchor="_Toc1814193" w:history="1">
+            <w:r>
+              <w:rPr>
+                <w:rStyle w:val="Lienhypertexte"/>
+                <w:noProof/>
+              </w:rPr>
+              <w:t>D.</w:t>
+            </w:r>
+            <w:r>
+              <w:rPr>
+                <w:rFonts w:asciiTheme="minorHAnsi" w:eastAsiaTheme="minorEastAsia" w:hAnsiTheme="minorHAnsi" w:cstheme="minorBidi"/>
+                <w:noProof/>
+                <w:color w:val="auto"/>
+                <w:sz w:val="22"/>
+                <w:szCs w:val="22"/>
+                <w:lang w:eastAsia="fr-FR"/>
+              </w:rPr>
+              <w:tab/>
+            </w:r>
+            <w:r>
+              <w:rPr>
+                <w:rStyle w:val="Lienhypertexte"/>
+                <w:noProof/>
+              </w:rPr>
+              <w:t>Autres Ajouts</w:t>
+            </w:r>
+            <w:r>
+              <w:rPr>
+                <w:noProof/>
+                <w:webHidden/>
+              </w:rPr>
+              <w:tab/>
+            </w:r>
+            <w:r>
+              <w:rPr>
+                <w:noProof/>
+                <w:webHidden/>
+              </w:rPr>
+              <w:fldChar w:fldCharType="begin"/>
+            </w:r>
+            <w:r>
+              <w:rPr>
+                <w:noProof/>
+                <w:webHidden/>
+              </w:rPr>
+              <w:instrText xml:space="preserve"> PAGEREF _Toc1814193 \h </w:instrText>
+            </w:r>
+            <w:r>
+              <w:rPr>
+                <w:noProof/>
+                <w:webHidden/>
+              </w:rPr>
+            </w:r>
+            <w:r>
+              <w:rPr>
+                <w:noProof/>
+                <w:webHidden/>
+              </w:rPr>
+              <w:fldChar w:fldCharType="separate"/>
+            </w:r>
+            <w:r>
+              <w:rPr>
+                <w:noProof/>
+                <w:webHidden/>
+              </w:rPr>
+              <w:t>5</w:t>
             </w:r>
             <w:r>
               <w:rPr>
@@ -4632,7 +4814,7 @@
               <w:lang w:eastAsia="fr-FR"/>
             </w:rPr>
           </w:pPr>
-          <w:hyperlink w:anchor="_Toc704275" w:history="1">
+          <w:hyperlink w:anchor="_Toc1814194" w:history="1">
             <w:r>
               <w:rPr>
                 <w:rStyle w:val="Lienhypertexte"/>
@@ -4659,7 +4841,7 @@
                 <w:noProof/>
                 <w:webHidden/>
               </w:rPr>
-              <w:instrText xml:space="preserve"> PAGEREF _Toc704275 \h </w:instrText>
+              <w:instrText xml:space="preserve"> PAGEREF _Toc1814194 \h </w:instrText>
             </w:r>
             <w:r>
               <w:rPr>
@@ -4679,7 +4861,7 @@
                 <w:noProof/>
                 <w:webHidden/>
               </w:rPr>
-              <w:t>5</w:t>
+              <w:t>6</w:t>
             </w:r>
             <w:r>
               <w:rPr>
@@ -4705,7 +4887,7 @@
               <w:lang w:eastAsia="fr-FR"/>
             </w:rPr>
           </w:pPr>
-          <w:hyperlink w:anchor="_Toc704276" w:history="1">
+          <w:hyperlink w:anchor="_Toc1814195" w:history="1">
             <w:r>
               <w:rPr>
                 <w:rStyle w:val="Lienhypertexte"/>
@@ -4749,7 +4931,7 @@
                 <w:noProof/>
                 <w:webHidden/>
               </w:rPr>
-              <w:instrText xml:space="preserve"> PAGEREF _Toc704276 \h </w:instrText>
+              <w:instrText xml:space="preserve"> PAGEREF _Toc1814195 \h </w:instrText>
             </w:r>
             <w:r>
               <w:rPr>
@@ -4769,7 +4951,7 @@
                 <w:noProof/>
                 <w:webHidden/>
               </w:rPr>
-              <w:t>5</w:t>
+              <w:t>6</w:t>
             </w:r>
             <w:r>
               <w:rPr>
@@ -4795,7 +4977,7 @@
               <w:lang w:eastAsia="fr-FR"/>
             </w:rPr>
           </w:pPr>
-          <w:hyperlink w:anchor="_Toc704277" w:history="1">
+          <w:hyperlink w:anchor="_Toc1814196" w:history="1">
             <w:r>
               <w:rPr>
                 <w:rStyle w:val="Lienhypertexte"/>
@@ -4840,7 +5022,7 @@
                 <w:noProof/>
                 <w:webHidden/>
               </w:rPr>
-              <w:instrText xml:space="preserve"> PAGEREF _Toc704277 \h </w:instrText>
+              <w:instrText xml:space="preserve"> PAGEREF _Toc1814196 \h </w:instrText>
             </w:r>
             <w:r>
               <w:rPr>
@@ -4860,7 +5042,7 @@
                 <w:noProof/>
                 <w:webHidden/>
               </w:rPr>
-              <w:t>5</w:t>
+              <w:t>6</w:t>
             </w:r>
             <w:r>
               <w:rPr>
@@ -4886,7 +5068,7 @@
               <w:lang w:eastAsia="fr-FR"/>
             </w:rPr>
           </w:pPr>
-          <w:hyperlink w:anchor="_Toc704278" w:history="1">
+          <w:hyperlink w:anchor="_Toc1814197" w:history="1">
             <w:r>
               <w:rPr>
                 <w:rStyle w:val="Lienhypertexte"/>
@@ -4931,7 +5113,7 @@
                 <w:noProof/>
                 <w:webHidden/>
               </w:rPr>
-              <w:instrText xml:space="preserve"> PAGEREF _Toc704278 \h </w:instrText>
+              <w:instrText xml:space="preserve"> PAGEREF _Toc1814197 \h </w:instrText>
             </w:r>
             <w:r>
               <w:rPr>
@@ -4951,7 +5133,7 @@
                 <w:noProof/>
                 <w:webHidden/>
               </w:rPr>
-              <w:t>5</w:t>
+              <w:t>6</w:t>
             </w:r>
             <w:r>
               <w:rPr>
@@ -4977,7 +5159,7 @@
               <w:lang w:eastAsia="fr-FR"/>
             </w:rPr>
           </w:pPr>
-          <w:hyperlink w:anchor="_Toc704279" w:history="1">
+          <w:hyperlink w:anchor="_Toc1814198" w:history="1">
             <w:r>
               <w:rPr>
                 <w:rStyle w:val="Lienhypertexte"/>
@@ -5021,7 +5203,7 @@
                 <w:noProof/>
                 <w:webHidden/>
               </w:rPr>
-              <w:instrText xml:space="preserve"> PAGEREF _Toc704279 \h </w:instrText>
+              <w:instrText xml:space="preserve"> PAGEREF _Toc1814198 \h </w:instrText>
             </w:r>
             <w:r>
               <w:rPr>
@@ -5041,7 +5223,7 @@
                 <w:noProof/>
                 <w:webHidden/>
               </w:rPr>
-              <w:t>5</w:t>
+              <w:t>6</w:t>
             </w:r>
             <w:r>
               <w:rPr>
@@ -5067,7 +5249,7 @@
               <w:lang w:eastAsia="fr-FR"/>
             </w:rPr>
           </w:pPr>
-          <w:hyperlink w:anchor="_Toc704280" w:history="1">
+          <w:hyperlink w:anchor="_Toc1814199" w:history="1">
             <w:r>
               <w:rPr>
                 <w:rStyle w:val="Lienhypertexte"/>
@@ -5112,7 +5294,7 @@
                 <w:noProof/>
                 <w:webHidden/>
               </w:rPr>
-              <w:instrText xml:space="preserve"> PAGEREF _Toc704280 \h </w:instrText>
+              <w:instrText xml:space="preserve"> PAGEREF _Toc1814199 \h </w:instrText>
             </w:r>
             <w:r>
               <w:rPr>
@@ -5132,7 +5314,7 @@
                 <w:noProof/>
                 <w:webHidden/>
               </w:rPr>
-              <w:t>5</w:t>
+              <w:t>6</w:t>
             </w:r>
             <w:r>
               <w:rPr>
@@ -5158,7 +5340,7 @@
               <w:lang w:eastAsia="fr-FR"/>
             </w:rPr>
           </w:pPr>
-          <w:hyperlink w:anchor="_Toc704281" w:history="1">
+          <w:hyperlink w:anchor="_Toc1814200" w:history="1">
             <w:r>
               <w:rPr>
                 <w:rStyle w:val="Lienhypertexte"/>
@@ -5203,7 +5385,7 @@
                 <w:noProof/>
                 <w:webHidden/>
               </w:rPr>
-              <w:instrText xml:space="preserve"> PAGEREF _Toc704281 \h </w:instrText>
+              <w:instrText xml:space="preserve"> PAGEREF _Toc1814200 \h </w:instrText>
             </w:r>
             <w:r>
               <w:rPr>
@@ -5249,7 +5431,7 @@
               <w:lang w:eastAsia="fr-FR"/>
             </w:rPr>
           </w:pPr>
-          <w:hyperlink w:anchor="_Toc704282" w:history="1">
+          <w:hyperlink w:anchor="_Toc1814201" w:history="1">
             <w:r>
               <w:rPr>
                 <w:rStyle w:val="Lienhypertexte"/>
@@ -5294,7 +5476,7 @@
                 <w:noProof/>
                 <w:webHidden/>
               </w:rPr>
-              <w:instrText xml:space="preserve"> PAGEREF _Toc704282 \h </w:instrText>
+              <w:instrText xml:space="preserve"> PAGEREF _Toc1814201 \h </w:instrText>
             </w:r>
             <w:r>
               <w:rPr>
@@ -5314,7 +5496,7 @@
                 <w:noProof/>
                 <w:webHidden/>
               </w:rPr>
-              <w:t>7</w:t>
+              <w:t>8</w:t>
             </w:r>
             <w:r>
               <w:rPr>
@@ -5340,7 +5522,7 @@
               <w:lang w:eastAsia="fr-FR"/>
             </w:rPr>
           </w:pPr>
-          <w:hyperlink w:anchor="_Toc704283" w:history="1">
+          <w:hyperlink w:anchor="_Toc1814202" w:history="1">
             <w:r>
               <w:rPr>
                 <w:rStyle w:val="Lienhypertexte"/>
@@ -5385,7 +5567,7 @@
                 <w:noProof/>
                 <w:webHidden/>
               </w:rPr>
-              <w:instrText xml:space="preserve"> PAGEREF _Toc704283 \h </w:instrText>
+              <w:instrText xml:space="preserve"> PAGEREF _Toc1814202 \h </w:instrText>
             </w:r>
             <w:r>
               <w:rPr>
@@ -5405,7 +5587,7 @@
                 <w:noProof/>
                 <w:webHidden/>
               </w:rPr>
-              <w:t>7</w:t>
+              <w:t>8</w:t>
             </w:r>
             <w:r>
               <w:rPr>
@@ -5445,7 +5627,7 @@
       <w:pPr>
         <w:pStyle w:val="Titre1"/>
       </w:pPr>
-      <w:bookmarkStart w:id="0" w:name="_Toc704270"/>
+      <w:bookmarkStart w:id="0" w:name="_Toc1814187"/>
       <w:proofErr w:type="spellStart"/>
       <w:r>
         <w:lastRenderedPageBreak/>
@@ -5461,13 +5643,11 @@
       <w:pPr>
         <w:pStyle w:val="Titre2"/>
       </w:pPr>
-      <w:bookmarkStart w:id="1" w:name="_Toc704271"/>
-      <w:proofErr w:type="spellStart"/>
-      <w:r>
-        <w:t>Overview</w:t>
+      <w:bookmarkStart w:id="1" w:name="_Toc1814188"/>
+      <w:r>
+        <w:t>Vue d’ensemble</w:t>
       </w:r>
       <w:bookmarkEnd w:id="1"/>
-      <w:proofErr w:type="spellEnd"/>
     </w:p>
     <w:p>
       <w:pPr>
@@ -5476,43 +5656,621 @@
       <w:r>
         <w:t>Dans cette</w:t>
       </w:r>
+      <w:r>
+        <w:t xml:space="preserve"> partie, nous allons expliquer comment fonctionne l’API JumpCloud.</w:t>
+      </w:r>
     </w:p>
     <w:p>
       <w:pPr>
         <w:ind w:left="360"/>
       </w:pPr>
+      <w:r>
+        <w:t>A faire.</w:t>
+      </w:r>
     </w:p>
     <w:p>
       <w:pPr>
+        <w:ind w:left="360"/>
+      </w:pPr>
+    </w:p>
+    <w:p>
+      <w:pPr>
         <w:pStyle w:val="Titre2"/>
       </w:pPr>
-      <w:bookmarkStart w:id="2" w:name="_Toc704272"/>
-      <w:r>
-        <w:t>Configuration Administrateur</w:t>
+      <w:bookmarkStart w:id="2" w:name="_Toc1814189"/>
+      <w:r>
+        <w:t>Admin Configuration</w:t>
       </w:r>
       <w:bookmarkEnd w:id="2"/>
     </w:p>
     <w:p>
+      <w:r>
+        <w:t>Tout d’abord, nous allons configurer JumpCloud afin d’avoir des données à disposition.</w:t>
+      </w:r>
+    </w:p>
+    <w:p>
+      <w:r>
+        <w:t>Pour ce faire, il va falloir</w:t>
+      </w:r>
+      <w:r>
+        <w:t xml:space="preserve"> dans un premier temps</w:t>
+      </w:r>
+      <w:r>
+        <w:t xml:space="preserve"> se connecter à la console </w:t>
+      </w:r>
+      <w:r>
+        <w:t>Administrateur</w:t>
+      </w:r>
+      <w:r>
+        <w:t xml:space="preserve"> JumpCloud.</w:t>
+      </w:r>
+    </w:p>
+    <w:p/>
+    <w:p>
       <w:pPr>
         <w:pStyle w:val="Titre3"/>
       </w:pPr>
-      <w:bookmarkStart w:id="3" w:name="_Toc704273"/>
-      <w:r>
-        <w:t>Ajout d’utilisateurs</w:t>
+      <w:bookmarkStart w:id="3" w:name="_Toc1814190"/>
+      <w:r>
+        <w:t>Connexion à la console Administrateur</w:t>
       </w:r>
       <w:bookmarkEnd w:id="3"/>
+    </w:p>
+    <w:p/>
+    <w:p>
+      <w:r>
+        <w:t>Rendez</w:t>
+      </w:r>
+      <w:r>
+        <w:t xml:space="preserve">-vous sur la </w:t>
+      </w:r>
+      <w:r>
+        <w:t>page de connexion de la</w:t>
+      </w:r>
+      <w:r>
+        <w:t xml:space="preserve"> </w:t>
+      </w:r>
+      <w:r>
+        <w:t xml:space="preserve">console </w:t>
+      </w:r>
+      <w:r>
+        <w:t>Administrateur</w:t>
+      </w:r>
+      <w:r>
+        <w:t xml:space="preserve"> de Jump</w:t>
+      </w:r>
+      <w:r>
+        <w:t>C</w:t>
+      </w:r>
+      <w:r>
+        <w:t xml:space="preserve">loud accessible à </w:t>
+      </w:r>
+      <w:r>
+        <w:t>l’adresse</w:t>
+      </w:r>
+      <w:r>
+        <w:t xml:space="preserve"> </w:t>
+      </w:r>
+      <w:hyperlink r:id="rId8" w:history="1">
+        <w:r>
+          <w:rPr>
+            <w:rStyle w:val="Lienhypertexte"/>
+          </w:rPr>
+          <w:t>console.jumpcloud.com</w:t>
+        </w:r>
+      </w:hyperlink>
+      <w:r>
+        <w:t>.</w:t>
+      </w:r>
+    </w:p>
+    <w:p/>
+    <w:p>
+      <w:r>
+        <w:rPr>
+          <w:noProof/>
+        </w:rPr>
+        <w:drawing>
+          <wp:anchor distT="0" distB="0" distL="114300" distR="114300" simplePos="0" relativeHeight="251671552" behindDoc="0" locked="0" layoutInCell="1" allowOverlap="1" wp14:anchorId="76777104" wp14:editId="3C392050">
+            <wp:simplePos x="0" y="0"/>
+            <wp:positionH relativeFrom="margin">
+              <wp:align>right</wp:align>
+            </wp:positionH>
+            <wp:positionV relativeFrom="paragraph">
+              <wp:posOffset>15875</wp:posOffset>
+            </wp:positionV>
+            <wp:extent cx="3609975" cy="3426460"/>
+            <wp:effectExtent l="0" t="0" r="9525" b="2540"/>
+            <wp:wrapSquare wrapText="bothSides"/>
+            <wp:docPr id="40" name="Image 40"/>
+            <wp:cNvGraphicFramePr>
+              <a:graphicFrameLocks xmlns:a="http://schemas.openxmlformats.org/drawingml/2006/main" noChangeAspect="1"/>
+            </wp:cNvGraphicFramePr>
+            <a:graphic xmlns:a="http://schemas.openxmlformats.org/drawingml/2006/main">
+              <a:graphicData uri="http://schemas.openxmlformats.org/drawingml/2006/picture">
+                <pic:pic xmlns:pic="http://schemas.openxmlformats.org/drawingml/2006/picture">
+                  <pic:nvPicPr>
+                    <pic:cNvPr id="0" name="Picture 1"/>
+                    <pic:cNvPicPr>
+                      <a:picLocks noChangeAspect="1" noChangeArrowheads="1"/>
+                    </pic:cNvPicPr>
+                  </pic:nvPicPr>
+                  <pic:blipFill>
+                    <a:blip r:embed="rId9">
+                      <a:extLst>
+                        <a:ext uri="{28A0092B-C50C-407E-A947-70E740481C1C}">
+                          <a14:useLocalDpi xmlns:a14="http://schemas.microsoft.com/office/drawing/2010/main" val="0"/>
+                        </a:ext>
+                      </a:extLst>
+                    </a:blip>
+                    <a:srcRect/>
+                    <a:stretch>
+                      <a:fillRect/>
+                    </a:stretch>
+                  </pic:blipFill>
+                  <pic:spPr bwMode="auto">
+                    <a:xfrm>
+                      <a:off x="0" y="0"/>
+                      <a:ext cx="3609975" cy="3426460"/>
+                    </a:xfrm>
+                    <a:prstGeom prst="rect">
+                      <a:avLst/>
+                    </a:prstGeom>
+                    <a:noFill/>
+                    <a:ln>
+                      <a:noFill/>
+                    </a:ln>
+                  </pic:spPr>
+                </pic:pic>
+              </a:graphicData>
+            </a:graphic>
+            <wp14:sizeRelH relativeFrom="margin">
+              <wp14:pctWidth>0</wp14:pctWidth>
+            </wp14:sizeRelH>
+            <wp14:sizeRelV relativeFrom="margin">
+              <wp14:pctHeight>0</wp14:pctHeight>
+            </wp14:sizeRelV>
+          </wp:anchor>
+        </w:drawing>
+      </w:r>
     </w:p>
     <w:p/>
     <w:p/>
     <w:p>
       <w:pPr>
+        <w:ind w:left="360"/>
+      </w:pPr>
+    </w:p>
+    <w:p>
+      <w:pPr>
+        <w:ind w:left="360"/>
+      </w:pPr>
+    </w:p>
+    <w:p>
+      <w:pPr>
+        <w:ind w:left="360"/>
+        <w:rPr>
+          <w:u w:val="single"/>
+        </w:rPr>
+      </w:pPr>
+      <w:r>
+        <w:t>Assurez-vous d’être sur le portail Administrateur comme sur l’image ci-contre.</w:t>
+      </w:r>
+    </w:p>
+    <w:p>
+      <w:pPr>
+        <w:ind w:left="360"/>
+        <w:rPr>
+          <w:u w:val="single"/>
+        </w:rPr>
+      </w:pPr>
+    </w:p>
+    <w:p>
+      <w:pPr>
+        <w:ind w:left="360"/>
+        <w:rPr>
+          <w:u w:val="single"/>
+        </w:rPr>
+      </w:pPr>
+    </w:p>
+    <w:p>
+      <w:pPr>
+        <w:ind w:left="360"/>
+        <w:rPr>
+          <w:u w:val="single"/>
+        </w:rPr>
+      </w:pPr>
+    </w:p>
+    <w:p>
+      <w:pPr>
+        <w:ind w:left="360"/>
+        <w:rPr>
+          <w:u w:val="single"/>
+        </w:rPr>
+      </w:pPr>
+    </w:p>
+    <w:p>
+      <w:pPr>
+        <w:ind w:left="360"/>
+        <w:rPr>
+          <w:u w:val="single"/>
+        </w:rPr>
+      </w:pPr>
+    </w:p>
+    <w:p>
+      <w:pPr>
+        <w:ind w:left="360"/>
+        <w:rPr>
+          <w:u w:val="single"/>
+        </w:rPr>
+      </w:pPr>
+    </w:p>
+    <w:p>
+      <w:pPr>
+        <w:ind w:left="360"/>
+      </w:pPr>
+      <w:r>
+        <w:rPr>
+          <w:noProof/>
+        </w:rPr>
+        <w:lastRenderedPageBreak/>
+        <w:drawing>
+          <wp:anchor distT="0" distB="0" distL="114300" distR="114300" simplePos="0" relativeHeight="251672576" behindDoc="0" locked="0" layoutInCell="1" allowOverlap="1" wp14:anchorId="740CF7D8" wp14:editId="38E8A654">
+            <wp:simplePos x="0" y="0"/>
+            <wp:positionH relativeFrom="margin">
+              <wp:align>center</wp:align>
+            </wp:positionH>
+            <wp:positionV relativeFrom="paragraph">
+              <wp:posOffset>519430</wp:posOffset>
+            </wp:positionV>
+            <wp:extent cx="1820545" cy="524510"/>
+            <wp:effectExtent l="0" t="0" r="8255" b="8890"/>
+            <wp:wrapTopAndBottom/>
+            <wp:docPr id="41" name="Image 41"/>
+            <wp:cNvGraphicFramePr>
+              <a:graphicFrameLocks xmlns:a="http://schemas.openxmlformats.org/drawingml/2006/main" noChangeAspect="1"/>
+            </wp:cNvGraphicFramePr>
+            <a:graphic xmlns:a="http://schemas.openxmlformats.org/drawingml/2006/main">
+              <a:graphicData uri="http://schemas.openxmlformats.org/drawingml/2006/picture">
+                <pic:pic xmlns:pic="http://schemas.openxmlformats.org/drawingml/2006/picture">
+                  <pic:nvPicPr>
+                    <pic:cNvPr id="0" name="Picture 2"/>
+                    <pic:cNvPicPr>
+                      <a:picLocks noChangeAspect="1" noChangeArrowheads="1"/>
+                    </pic:cNvPicPr>
+                  </pic:nvPicPr>
+                  <pic:blipFill>
+                    <a:blip r:embed="rId10">
+                      <a:extLst>
+                        <a:ext uri="{28A0092B-C50C-407E-A947-70E740481C1C}">
+                          <a14:useLocalDpi xmlns:a14="http://schemas.microsoft.com/office/drawing/2010/main" val="0"/>
+                        </a:ext>
+                      </a:extLst>
+                    </a:blip>
+                    <a:srcRect/>
+                    <a:stretch>
+                      <a:fillRect/>
+                    </a:stretch>
+                  </pic:blipFill>
+                  <pic:spPr bwMode="auto">
+                    <a:xfrm>
+                      <a:off x="0" y="0"/>
+                      <a:ext cx="1820545" cy="524510"/>
+                    </a:xfrm>
+                    <a:prstGeom prst="rect">
+                      <a:avLst/>
+                    </a:prstGeom>
+                    <a:noFill/>
+                    <a:ln>
+                      <a:noFill/>
+                    </a:ln>
+                  </pic:spPr>
+                </pic:pic>
+              </a:graphicData>
+            </a:graphic>
+          </wp:anchor>
+        </w:drawing>
+      </w:r>
+      <w:r>
+        <w:rPr>
+          <w:u w:val="single"/>
+        </w:rPr>
+        <w:t>Note :</w:t>
+      </w:r>
+      <w:r>
+        <w:t xml:space="preserve"> </w:t>
+      </w:r>
+      <w:r>
+        <w:rPr>
+          <w:b/>
+        </w:rPr>
+        <w:t>Si ce n’est pas le cas</w:t>
+      </w:r>
+      <w:r>
+        <w:t xml:space="preserve">, un lien </w:t>
+      </w:r>
+      <w:r>
+        <w:rPr>
+          <w:u w:val="single"/>
+        </w:rPr>
+        <w:t>dans le coin supérieur gauche</w:t>
+      </w:r>
+      <w:r>
+        <w:t xml:space="preserve"> de l’écran permet de se rediriger vers l’interface administrateur. </w:t>
+      </w:r>
+    </w:p>
+    <w:p>
+      <w:pPr>
+        <w:spacing w:before="240"/>
+        <w:ind w:left="360"/>
+      </w:pPr>
+      <w:r>
+        <w:t>Ensuite, entrez vos identifiants, afin d’accéder à votre Interface de configuration Jump</w:t>
+      </w:r>
+      <w:r>
+        <w:t>C</w:t>
+      </w:r>
+      <w:r>
+        <w:t>loud</w:t>
+      </w:r>
+      <w:r>
+        <w:t>.</w:t>
+      </w:r>
+    </w:p>
+    <w:p/>
+    <w:p>
+      <w:pPr>
         <w:pStyle w:val="Titre3"/>
       </w:pPr>
-      <w:bookmarkStart w:id="4" w:name="_Toc704274"/>
+      <w:bookmarkStart w:id="4" w:name="_Toc1814191"/>
+      <w:r>
+        <w:t>Ajout d’</w:t>
+      </w:r>
+      <w:r>
+        <w:t>U</w:t>
+      </w:r>
+      <w:r>
+        <w:t>tilisateurs</w:t>
+      </w:r>
+      <w:bookmarkEnd w:id="4"/>
+    </w:p>
+    <w:p>
+      <w:r>
+        <w:t>Pour commencer, nous allons ajouter un utilisateur dans notre base JumpCloud en suivant les étapes ci-dessous :</w:t>
+      </w:r>
+    </w:p>
+    <w:p>
+      <w:r>
+        <w:rPr>
+          <w:noProof/>
+        </w:rPr>
+        <w:drawing>
+          <wp:anchor distT="0" distB="0" distL="114300" distR="114300" simplePos="0" relativeHeight="251674624" behindDoc="0" locked="0" layoutInCell="1" allowOverlap="1" wp14:anchorId="2CAE11B2" wp14:editId="0B4A7D5D">
+            <wp:simplePos x="0" y="0"/>
+            <wp:positionH relativeFrom="margin">
+              <wp:posOffset>3138805</wp:posOffset>
+            </wp:positionH>
+            <wp:positionV relativeFrom="paragraph">
+              <wp:posOffset>168275</wp:posOffset>
+            </wp:positionV>
+            <wp:extent cx="2305685" cy="1638300"/>
+            <wp:effectExtent l="0" t="0" r="0" b="0"/>
+            <wp:wrapSquare wrapText="bothSides"/>
+            <wp:docPr id="43" name="Image 43"/>
+            <wp:cNvGraphicFramePr>
+              <a:graphicFrameLocks xmlns:a="http://schemas.openxmlformats.org/drawingml/2006/main" noChangeAspect="1"/>
+            </wp:cNvGraphicFramePr>
+            <a:graphic xmlns:a="http://schemas.openxmlformats.org/drawingml/2006/main">
+              <a:graphicData uri="http://schemas.openxmlformats.org/drawingml/2006/picture">
+                <pic:pic xmlns:pic="http://schemas.openxmlformats.org/drawingml/2006/picture">
+                  <pic:nvPicPr>
+                    <pic:cNvPr id="1" name=""/>
+                    <pic:cNvPicPr/>
+                  </pic:nvPicPr>
+                  <pic:blipFill>
+                    <a:blip r:embed="rId11">
+                      <a:extLst>
+                        <a:ext uri="{28A0092B-C50C-407E-A947-70E740481C1C}">
+                          <a14:useLocalDpi xmlns:a14="http://schemas.microsoft.com/office/drawing/2010/main" val="0"/>
+                        </a:ext>
+                      </a:extLst>
+                    </a:blip>
+                    <a:stretch>
+                      <a:fillRect/>
+                    </a:stretch>
+                  </pic:blipFill>
+                  <pic:spPr>
+                    <a:xfrm>
+                      <a:off x="0" y="0"/>
+                      <a:ext cx="2305685" cy="1638300"/>
+                    </a:xfrm>
+                    <a:prstGeom prst="rect">
+                      <a:avLst/>
+                    </a:prstGeom>
+                  </pic:spPr>
+                </pic:pic>
+              </a:graphicData>
+            </a:graphic>
+            <wp14:sizeRelH relativeFrom="margin">
+              <wp14:pctWidth>0</wp14:pctWidth>
+            </wp14:sizeRelH>
+            <wp14:sizeRelV relativeFrom="margin">
+              <wp14:pctHeight>0</wp14:pctHeight>
+            </wp14:sizeRelV>
+          </wp:anchor>
+        </w:drawing>
+      </w:r>
+    </w:p>
+    <w:p/>
+    <w:p>
+      <w:pPr>
+        <w:pStyle w:val="Paragraphedeliste"/>
+        <w:numPr>
+          <w:ilvl w:val="0"/>
+          <w:numId w:val="23"/>
+        </w:numPr>
+      </w:pPr>
+      <w:r>
+        <w:t>Sélectionner</w:t>
+      </w:r>
+      <w:r>
+        <w:t xml:space="preserve"> l’onglet « </w:t>
+      </w:r>
+      <w:proofErr w:type="spellStart"/>
+      <w:r>
+        <w:rPr>
+          <w:u w:val="single"/>
+        </w:rPr>
+        <w:t>Users</w:t>
+      </w:r>
+      <w:proofErr w:type="spellEnd"/>
+      <w:r>
+        <w:t> » dans le menu latéral de navigation, puis c</w:t>
+      </w:r>
+      <w:r>
+        <w:t>liquer sur le bouton d’ajout « </w:t>
+      </w:r>
+      <w:r>
+        <w:rPr>
+          <w:u w:val="single"/>
+        </w:rPr>
+        <w:t>+</w:t>
+      </w:r>
+      <w:r>
+        <w:t> ».</w:t>
+      </w:r>
+      <w:r>
+        <w:rPr>
+          <w:noProof/>
+        </w:rPr>
+        <w:t xml:space="preserve"> </w:t>
+      </w:r>
+    </w:p>
+    <w:p>
+      <w:pPr>
+        <w:ind w:left="360"/>
+      </w:pPr>
+    </w:p>
+    <w:p>
+      <w:pPr>
+        <w:ind w:left="360"/>
+      </w:pPr>
+    </w:p>
+    <w:p>
+      <w:pPr>
+        <w:ind w:left="360"/>
+      </w:pPr>
+    </w:p>
+    <w:p>
+      <w:pPr>
+        <w:pStyle w:val="Paragraphedeliste"/>
+        <w:numPr>
+          <w:ilvl w:val="0"/>
+          <w:numId w:val="23"/>
+        </w:numPr>
+      </w:pPr>
+      <w:r>
+        <w:rPr>
+          <w:noProof/>
+        </w:rPr>
+        <w:drawing>
+          <wp:anchor distT="0" distB="0" distL="114300" distR="114300" simplePos="0" relativeHeight="251675648" behindDoc="0" locked="0" layoutInCell="1" allowOverlap="1" wp14:anchorId="1BFF08B9" wp14:editId="395DB19E">
+            <wp:simplePos x="0" y="0"/>
+            <wp:positionH relativeFrom="margin">
+              <wp:align>center</wp:align>
+            </wp:positionH>
+            <wp:positionV relativeFrom="paragraph">
+              <wp:posOffset>502920</wp:posOffset>
+            </wp:positionV>
+            <wp:extent cx="5107305" cy="3730625"/>
+            <wp:effectExtent l="0" t="0" r="0" b="3175"/>
+            <wp:wrapTopAndBottom/>
+            <wp:docPr id="44" name="Image 44"/>
+            <wp:cNvGraphicFramePr>
+              <a:graphicFrameLocks xmlns:a="http://schemas.openxmlformats.org/drawingml/2006/main" noChangeAspect="1"/>
+            </wp:cNvGraphicFramePr>
+            <a:graphic xmlns:a="http://schemas.openxmlformats.org/drawingml/2006/main">
+              <a:graphicData uri="http://schemas.openxmlformats.org/drawingml/2006/picture">
+                <pic:pic xmlns:pic="http://schemas.openxmlformats.org/drawingml/2006/picture">
+                  <pic:nvPicPr>
+                    <pic:cNvPr id="1" name=""/>
+                    <pic:cNvPicPr/>
+                  </pic:nvPicPr>
+                  <pic:blipFill>
+                    <a:blip r:embed="rId12">
+                      <a:extLst>
+                        <a:ext uri="{28A0092B-C50C-407E-A947-70E740481C1C}">
+                          <a14:useLocalDpi xmlns:a14="http://schemas.microsoft.com/office/drawing/2010/main" val="0"/>
+                        </a:ext>
+                      </a:extLst>
+                    </a:blip>
+                    <a:stretch>
+                      <a:fillRect/>
+                    </a:stretch>
+                  </pic:blipFill>
+                  <pic:spPr>
+                    <a:xfrm>
+                      <a:off x="0" y="0"/>
+                      <a:ext cx="5107305" cy="3730625"/>
+                    </a:xfrm>
+                    <a:prstGeom prst="rect">
+                      <a:avLst/>
+                    </a:prstGeom>
+                  </pic:spPr>
+                </pic:pic>
+              </a:graphicData>
+            </a:graphic>
+            <wp14:sizeRelH relativeFrom="margin">
+              <wp14:pctWidth>0</wp14:pctWidth>
+            </wp14:sizeRelH>
+            <wp14:sizeRelV relativeFrom="margin">
+              <wp14:pctHeight>0</wp14:pctHeight>
+            </wp14:sizeRelV>
+          </wp:anchor>
+        </w:drawing>
+      </w:r>
+      <w:r>
+        <w:t xml:space="preserve">Dans la fenêtre qui s’ouvre, il faudra obligatoirement renseigner les champs annotés </w:t>
+      </w:r>
+      <w:r>
+        <w:t>d’un astérisque</w:t>
+      </w:r>
+      <w:r>
+        <w:t xml:space="preserve"> (</w:t>
+      </w:r>
+      <w:proofErr w:type="spellStart"/>
+      <w:r>
+        <w:t>username</w:t>
+      </w:r>
+      <w:proofErr w:type="spellEnd"/>
+      <w:r>
+        <w:t xml:space="preserve"> et email).</w:t>
+      </w:r>
+    </w:p>
+    <w:p>
+      <w:pPr>
+        <w:pStyle w:val="Paragraphedeliste"/>
+        <w:numPr>
+          <w:ilvl w:val="0"/>
+          <w:numId w:val="23"/>
+        </w:numPr>
+      </w:pPr>
+      <w:r>
+        <w:lastRenderedPageBreak/>
+        <w:t>Pour finir, cliquez sur « Save User » pour enregistrer l’utilisateur nouvellement créé.</w:t>
+      </w:r>
+      <w:bookmarkStart w:id="5" w:name="_GoBack"/>
+      <w:bookmarkEnd w:id="5"/>
+    </w:p>
+    <w:p/>
+    <w:p>
+      <w:pPr>
+        <w:pStyle w:val="Titre3"/>
+      </w:pPr>
+      <w:bookmarkStart w:id="6" w:name="_Toc1814192"/>
       <w:r>
         <w:t>Ajout de Groupes</w:t>
       </w:r>
-      <w:bookmarkEnd w:id="4"/>
+      <w:bookmarkEnd w:id="6"/>
     </w:p>
     <w:p/>
     <w:p>
@@ -5557,7 +6315,7 @@
                     <pic:cNvPicPr/>
                   </pic:nvPicPr>
                   <pic:blipFill>
-                    <a:blip r:embed="rId8">
+                    <a:blip r:embed="rId13">
                       <a:extLst>
                         <a:ext uri="{28A0092B-C50C-407E-A947-70E740481C1C}">
                           <a14:useLocalDpi xmlns:a14="http://schemas.microsoft.com/office/drawing/2010/main" val="0"/>
@@ -5711,6 +6469,9 @@
     <w:p/>
     <w:p>
       <w:r>
+        <w:rPr>
+          <w:noProof/>
+        </w:rPr>
         <w:drawing>
           <wp:anchor distT="0" distB="0" distL="114300" distR="114300" simplePos="0" relativeHeight="251667456" behindDoc="0" locked="0" layoutInCell="1" allowOverlap="1" wp14:anchorId="2CFFD87D" wp14:editId="6E2111AB">
             <wp:simplePos x="0" y="0"/>
@@ -5735,7 +6496,7 @@
                     <pic:cNvPicPr/>
                   </pic:nvPicPr>
                   <pic:blipFill>
-                    <a:blip r:embed="rId9">
+                    <a:blip r:embed="rId14">
                       <a:extLst>
                         <a:ext uri="{28A0092B-C50C-407E-A947-70E740481C1C}">
                           <a14:useLocalDpi xmlns:a14="http://schemas.microsoft.com/office/drawing/2010/main" val="0"/>
@@ -5779,7 +6540,6 @@
     <w:p/>
     <w:p>
       <w:r>
-        <w:lastRenderedPageBreak/>
         <w:t>Enfin, il faudra cliquer sur « Save group » en bas à droite, pour que les modifications apportées soient effectives.</w:t>
       </w:r>
     </w:p>
@@ -5820,14 +6580,17 @@
     <w:p/>
     <w:p>
       <w:r>
+        <w:rPr>
+          <w:noProof/>
+        </w:rPr>
         <w:drawing>
-          <wp:anchor distT="0" distB="0" distL="114300" distR="114300" simplePos="0" relativeHeight="251668480" behindDoc="0" locked="0" layoutInCell="1" allowOverlap="1" wp14:anchorId="05AFBA4C" wp14:editId="418A9BC0">
+          <wp:anchor distT="0" distB="0" distL="114300" distR="114300" simplePos="0" relativeHeight="251668480" behindDoc="0" locked="0" layoutInCell="1" allowOverlap="1" wp14:anchorId="05AFBA4C" wp14:editId="45797962">
             <wp:simplePos x="0" y="0"/>
             <wp:positionH relativeFrom="margin">
               <wp:align>center</wp:align>
             </wp:positionH>
             <wp:positionV relativeFrom="paragraph">
-              <wp:posOffset>431165</wp:posOffset>
+              <wp:posOffset>564515</wp:posOffset>
             </wp:positionV>
             <wp:extent cx="4705350" cy="370840"/>
             <wp:effectExtent l="0" t="0" r="0" b="0"/>
@@ -5844,7 +6607,7 @@
                     <pic:cNvPicPr/>
                   </pic:nvPicPr>
                   <pic:blipFill>
-                    <a:blip r:embed="rId10">
+                    <a:blip r:embed="rId15">
                       <a:extLst>
                         <a:ext uri="{28A0092B-C50C-407E-A947-70E740481C1C}">
                           <a14:useLocalDpi xmlns:a14="http://schemas.microsoft.com/office/drawing/2010/main" val="0"/>
@@ -5871,7 +6634,19 @@
         </w:drawing>
       </w:r>
       <w:r>
-        <w:t>Par la suite, il sera possible de lier un groupe d’utilisateurs à un groupe de Systèmes via l’onglet « </w:t>
+        <w:t xml:space="preserve">Par la suite, il </w:t>
+      </w:r>
+      <w:r>
+        <w:t xml:space="preserve">faudra </w:t>
+      </w:r>
+      <w:r>
+        <w:rPr>
+          <w:b/>
+        </w:rPr>
+        <w:t>lier</w:t>
+      </w:r>
+      <w:r>
+        <w:t xml:space="preserve"> un groupe d’utilisateurs à un groupe de Systèmes via l’onglet « </w:t>
       </w:r>
       <w:r>
         <w:rPr>
@@ -5909,27 +6684,188 @@
         <w:t>System Groups</w:t>
       </w:r>
       <w:r>
-        <w:t> »</w:t>
-      </w:r>
-      <w:r>
-        <w:t>.</w:t>
+        <w:t> ».</w:t>
+      </w:r>
+    </w:p>
+    <w:p/>
+    <w:p>
+      <w:pPr>
+        <w:pStyle w:val="Titre3"/>
+      </w:pPr>
+      <w:bookmarkStart w:id="7" w:name="_Toc1814193"/>
+      <w:r>
+        <w:t>Autres Ajouts</w:t>
+      </w:r>
+      <w:bookmarkEnd w:id="7"/>
+    </w:p>
+    <w:p/>
+    <w:p>
+      <w:r>
+        <w:t xml:space="preserve">En </w:t>
+      </w:r>
+      <w:r>
+        <w:t xml:space="preserve">complément </w:t>
+      </w:r>
+      <w:r>
+        <w:t xml:space="preserve">des </w:t>
+      </w:r>
+      <w:r>
+        <w:rPr>
+          <w:u w:val="single"/>
+        </w:rPr>
+        <w:t>Utilisateurs</w:t>
+      </w:r>
+      <w:r>
+        <w:t xml:space="preserve"> et des </w:t>
+      </w:r>
+      <w:r>
+        <w:rPr>
+          <w:u w:val="single"/>
+        </w:rPr>
+        <w:t>Groupes</w:t>
+      </w:r>
+      <w:r>
+        <w:t xml:space="preserve"> (d’utilisateurs ou de machines), i</w:t>
+      </w:r>
+      <w:r>
+        <w:t>l est possible d’ajouter d’autres entités en suivant le même procédé</w:t>
+      </w:r>
+      <w:r>
+        <w:t xml:space="preserve"> que décrit précédemment.</w:t>
       </w:r>
     </w:p>
     <w:p>
       <w:r>
-        <w:br w:type="page"/>
+        <w:t xml:space="preserve">Ci-dessous une liste </w:t>
+      </w:r>
+      <w:r>
+        <w:t xml:space="preserve">exhaustive </w:t>
+      </w:r>
+      <w:r>
+        <w:t>de ces entités :</w:t>
       </w:r>
     </w:p>
     <w:p>
       <w:pPr>
+        <w:pStyle w:val="Paragraphedeliste"/>
+        <w:numPr>
+          <w:ilvl w:val="0"/>
+          <w:numId w:val="22"/>
+        </w:numPr>
+      </w:pPr>
+      <w:r>
+        <w:t>Systèmes : Machines qui seront référencées dans JumpCloud.</w:t>
+      </w:r>
+    </w:p>
+    <w:p>
+      <w:pPr>
+        <w:pStyle w:val="Paragraphedeliste"/>
+        <w:numPr>
+          <w:ilvl w:val="0"/>
+          <w:numId w:val="22"/>
+        </w:numPr>
+      </w:pPr>
+      <w:r>
+        <w:t>Paramètres de gestion : Configuration de paramètres appliqués aux Systèmes choisis (ex : Désactivation du Windows Store).</w:t>
+      </w:r>
+    </w:p>
+    <w:p>
+      <w:pPr>
+        <w:pStyle w:val="Paragraphedeliste"/>
+        <w:numPr>
+          <w:ilvl w:val="0"/>
+          <w:numId w:val="22"/>
+        </w:numPr>
+      </w:pPr>
+      <w:r>
+        <w:t>Application</w:t>
+      </w:r>
+      <w:r>
+        <w:t>s</w:t>
+      </w:r>
+      <w:r>
+        <w:t xml:space="preserve"> </w:t>
+      </w:r>
+      <w:r>
+        <w:t>SSO</w:t>
+      </w:r>
+      <w:r>
+        <w:t xml:space="preserve"> : </w:t>
+      </w:r>
+      <w:r>
+        <w:t xml:space="preserve">Applications pour lesquelles un utilisateur sera automatiquement connecté grâce à ses identifiants JumpCloud (ex : Office 365, </w:t>
+      </w:r>
+      <w:r>
+        <w:t>GitHub</w:t>
+      </w:r>
+      <w:r>
+        <w:t>, Dropbox, …).</w:t>
+      </w:r>
+    </w:p>
+    <w:p>
+      <w:pPr>
+        <w:pStyle w:val="Paragraphedeliste"/>
+        <w:numPr>
+          <w:ilvl w:val="0"/>
+          <w:numId w:val="22"/>
+        </w:numPr>
+      </w:pPr>
+      <w:r>
+        <w:t>Annuaires : Annuaires permettant de centraliser les identifiants des utilisateurs à travers différentes applications.</w:t>
+      </w:r>
+    </w:p>
+    <w:p>
+      <w:pPr>
+        <w:pStyle w:val="Paragraphedeliste"/>
+        <w:numPr>
+          <w:ilvl w:val="0"/>
+          <w:numId w:val="22"/>
+        </w:numPr>
+      </w:pPr>
+      <w:r>
+        <w:t>Commandes : Scripts qui pourront être exécutés sur les machines sélectionnées.</w:t>
+      </w:r>
+    </w:p>
+    <w:p>
+      <w:pPr>
+        <w:pStyle w:val="Paragraphedeliste"/>
+        <w:numPr>
+          <w:ilvl w:val="0"/>
+          <w:numId w:val="22"/>
+        </w:numPr>
+      </w:pPr>
+      <w:r>
+        <w:t>RADIUS : Permet de se connecter à d</w:t>
+      </w:r>
+      <w:r>
+        <w:t>ivers</w:t>
+      </w:r>
+      <w:r>
+        <w:t>es</w:t>
+      </w:r>
+      <w:r>
+        <w:t xml:space="preserve"> applications/réseaux </w:t>
+      </w:r>
+      <w:r>
+        <w:t>Wi-Fi</w:t>
+      </w:r>
+      <w:r>
+        <w:t>/VPN sans devoir se préoccuper des identifiants (les identifiants JumpCloud seront utilisés automatiquement).</w:t>
+      </w:r>
+      <w:r>
+        <w:br w:type="page"/>
+      </w:r>
+    </w:p>
+    <w:p>
+      <w:pPr>
         <w:pStyle w:val="Titre1"/>
       </w:pPr>
-      <w:bookmarkStart w:id="5" w:name="_Toc704275"/>
+      <w:bookmarkStart w:id="8" w:name="_Toc1814194"/>
       <w:r>
         <w:lastRenderedPageBreak/>
         <w:t>Guide utilisateur de la maquette</w:t>
       </w:r>
-      <w:bookmarkEnd w:id="5"/>
+      <w:bookmarkEnd w:id="8"/>
     </w:p>
     <w:p>
       <w:pPr>
@@ -5939,14 +6875,14 @@
           <w:numId w:val="2"/>
         </w:numPr>
       </w:pPr>
-      <w:bookmarkStart w:id="6" w:name="_Toc704276"/>
+      <w:bookmarkStart w:id="9" w:name="_Toc1814195"/>
       <w:r>
         <w:t>Prérequis Windows</w:t>
       </w:r>
       <w:r>
         <w:t xml:space="preserve"> (avec XAMPP)</w:t>
       </w:r>
-      <w:bookmarkEnd w:id="6"/>
+      <w:bookmarkEnd w:id="9"/>
     </w:p>
     <w:p>
       <w:pPr>
@@ -5956,11 +6892,11 @@
           <w:numId w:val="19"/>
         </w:numPr>
       </w:pPr>
-      <w:bookmarkStart w:id="7" w:name="_Toc704277"/>
+      <w:bookmarkStart w:id="10" w:name="_Toc1814196"/>
       <w:r>
         <w:t>Activation de l’extension PHP LDAP</w:t>
       </w:r>
-      <w:bookmarkEnd w:id="7"/>
+      <w:bookmarkEnd w:id="10"/>
     </w:p>
     <w:p>
       <w:pPr>
@@ -6222,14 +7158,14 @@
           <w:numId w:val="19"/>
         </w:numPr>
       </w:pPr>
-      <w:bookmarkStart w:id="8" w:name="_Toc704278"/>
+      <w:bookmarkStart w:id="11" w:name="_Toc1814197"/>
       <w:r>
         <w:t>Ajout d</w:t>
       </w:r>
       <w:r>
         <w:t>e la maquette dans XAMPP</w:t>
       </w:r>
-      <w:bookmarkEnd w:id="8"/>
+      <w:bookmarkEnd w:id="11"/>
     </w:p>
     <w:p/>
     <w:p>
@@ -6293,11 +7229,11 @@
       <w:pPr>
         <w:pStyle w:val="Titre2"/>
       </w:pPr>
-      <w:bookmarkStart w:id="9" w:name="_Toc704279"/>
+      <w:bookmarkStart w:id="12" w:name="_Toc1814198"/>
       <w:r>
         <w:t>Authentification d’un utilisateur</w:t>
       </w:r>
-      <w:bookmarkEnd w:id="9"/>
+      <w:bookmarkEnd w:id="12"/>
     </w:p>
     <w:p>
       <w:pPr>
@@ -6331,7 +7267,7 @@
           <w:numId w:val="18"/>
         </w:numPr>
       </w:pPr>
-      <w:bookmarkStart w:id="10" w:name="_Toc704280"/>
+      <w:bookmarkStart w:id="13" w:name="_Toc1814199"/>
       <w:r>
         <w:t xml:space="preserve">Récupération du Base </w:t>
       </w:r>
@@ -6343,7 +7279,7 @@
       <w:r>
         <w:t xml:space="preserve"> Name (ou ORG_ID)</w:t>
       </w:r>
-      <w:bookmarkEnd w:id="10"/>
+      <w:bookmarkEnd w:id="13"/>
     </w:p>
     <w:p/>
     <w:p>
@@ -6414,329 +7350,51 @@
           <w:ilvl w:val="0"/>
           <w:numId w:val="8"/>
         </w:numPr>
-      </w:pPr>
-      <w:r>
-        <w:t xml:space="preserve">Pour le récupérer, loggez-vous sur la console administrateur de </w:t>
-      </w:r>
-      <w:proofErr w:type="spellStart"/>
-      <w:r>
-        <w:t>Jumpcloud</w:t>
-      </w:r>
-      <w:proofErr w:type="spellEnd"/>
-      <w:r>
-        <w:t xml:space="preserve"> accessible à</w:t>
-      </w:r>
-      <w:r>
-        <w:t xml:space="preserve"> cette </w:t>
-      </w:r>
-      <w:hyperlink r:id="rId11" w:history="1">
-        <w:r>
-          <w:rPr>
-            <w:rStyle w:val="Lienhypertexte"/>
-          </w:rPr>
-          <w:t>a</w:t>
-        </w:r>
-        <w:r>
-          <w:rPr>
-            <w:rStyle w:val="Lienhypertexte"/>
-          </w:rPr>
-          <w:t>d</w:t>
-        </w:r>
-        <w:r>
-          <w:rPr>
-            <w:rStyle w:val="Lienhypertexte"/>
-          </w:rPr>
-          <w:t>resse de connexion</w:t>
-        </w:r>
-      </w:hyperlink>
+        <w:spacing w:line="480" w:lineRule="auto"/>
+      </w:pPr>
+      <w:r>
+        <w:t>Pour le récupérer, il faudra se rendre sur la console Administrateur de JumpCloud</w:t>
+      </w:r>
       <w:r>
         <w:t>.</w:t>
       </w:r>
     </w:p>
-    <w:p/>
     <w:p>
+      <w:pPr>
+        <w:pStyle w:val="Paragraphedeliste"/>
+        <w:numPr>
+          <w:ilvl w:val="0"/>
+          <w:numId w:val="8"/>
+        </w:numPr>
+        <w:spacing w:line="480" w:lineRule="auto"/>
+      </w:pPr>
+      <w:r>
+        <w:lastRenderedPageBreak/>
+        <w:t>Sélectionner un Utilisateur, ou créez-en un que vous pourrez supprimer par la suite.</w:t>
+      </w:r>
+    </w:p>
+    <w:p>
+      <w:pPr>
+        <w:pStyle w:val="Paragraphedeliste"/>
+        <w:numPr>
+          <w:ilvl w:val="0"/>
+          <w:numId w:val="8"/>
+        </w:numPr>
+        <w:spacing w:before="240" w:line="480" w:lineRule="auto"/>
+      </w:pPr>
       <w:r>
         <w:rPr>
+          <w:i/>
           <w:noProof/>
         </w:rPr>
         <w:drawing>
-          <wp:anchor distT="0" distB="0" distL="114300" distR="114300" simplePos="0" relativeHeight="251662336" behindDoc="0" locked="0" layoutInCell="1" allowOverlap="1" wp14:anchorId="07FDFF97" wp14:editId="203269C3">
-            <wp:simplePos x="0" y="0"/>
-            <wp:positionH relativeFrom="margin">
-              <wp:posOffset>2626995</wp:posOffset>
-            </wp:positionH>
-            <wp:positionV relativeFrom="paragraph">
-              <wp:posOffset>171450</wp:posOffset>
-            </wp:positionV>
-            <wp:extent cx="2752725" cy="2613809"/>
-            <wp:effectExtent l="0" t="0" r="0" b="0"/>
-            <wp:wrapSquare wrapText="bothSides"/>
-            <wp:docPr id="11" name="Image 11"/>
-            <wp:cNvGraphicFramePr>
-              <a:graphicFrameLocks xmlns:a="http://schemas.openxmlformats.org/drawingml/2006/main" noChangeAspect="1"/>
-            </wp:cNvGraphicFramePr>
-            <a:graphic xmlns:a="http://schemas.openxmlformats.org/drawingml/2006/main">
-              <a:graphicData uri="http://schemas.openxmlformats.org/drawingml/2006/picture">
-                <pic:pic xmlns:pic="http://schemas.openxmlformats.org/drawingml/2006/picture">
-                  <pic:nvPicPr>
-                    <pic:cNvPr id="0" name="Picture 1"/>
-                    <pic:cNvPicPr>
-                      <a:picLocks noChangeAspect="1" noChangeArrowheads="1"/>
-                    </pic:cNvPicPr>
-                  </pic:nvPicPr>
-                  <pic:blipFill>
-                    <a:blip r:embed="rId12">
-                      <a:extLst>
-                        <a:ext uri="{28A0092B-C50C-407E-A947-70E740481C1C}">
-                          <a14:useLocalDpi xmlns:a14="http://schemas.microsoft.com/office/drawing/2010/main" val="0"/>
-                        </a:ext>
-                      </a:extLst>
-                    </a:blip>
-                    <a:srcRect/>
-                    <a:stretch>
-                      <a:fillRect/>
-                    </a:stretch>
-                  </pic:blipFill>
-                  <pic:spPr bwMode="auto">
-                    <a:xfrm>
-                      <a:off x="0" y="0"/>
-                      <a:ext cx="2752725" cy="2613809"/>
-                    </a:xfrm>
-                    <a:prstGeom prst="rect">
-                      <a:avLst/>
-                    </a:prstGeom>
-                    <a:noFill/>
-                    <a:ln>
-                      <a:noFill/>
-                    </a:ln>
-                  </pic:spPr>
-                </pic:pic>
-              </a:graphicData>
-            </a:graphic>
-            <wp14:sizeRelH relativeFrom="margin">
-              <wp14:pctWidth>0</wp14:pctWidth>
-            </wp14:sizeRelH>
-            <wp14:sizeRelV relativeFrom="margin">
-              <wp14:pctHeight>0</wp14:pctHeight>
-            </wp14:sizeRelV>
-          </wp:anchor>
-        </w:drawing>
-      </w:r>
-    </w:p>
-    <w:p/>
-    <w:p>
-      <w:pPr>
-        <w:ind w:left="360"/>
-        <w:rPr>
-          <w:u w:val="single"/>
-        </w:rPr>
-      </w:pPr>
-      <w:r>
-        <w:t>Assurez-vous d’être sur le portail Administrateur comme</w:t>
-      </w:r>
-      <w:r>
-        <w:t xml:space="preserve"> sur l’image</w:t>
-      </w:r>
-      <w:r>
-        <w:t xml:space="preserve"> ci-</w:t>
-      </w:r>
-      <w:r>
-        <w:t>contre</w:t>
-      </w:r>
-      <w:r>
-        <w:t>.</w:t>
-      </w:r>
-    </w:p>
-    <w:p>
-      <w:pPr>
-        <w:ind w:left="360"/>
-        <w:rPr>
-          <w:u w:val="single"/>
-        </w:rPr>
-      </w:pPr>
-    </w:p>
-    <w:p>
-      <w:pPr>
-        <w:ind w:left="360"/>
-        <w:rPr>
-          <w:u w:val="single"/>
-        </w:rPr>
-      </w:pPr>
-    </w:p>
-    <w:p>
-      <w:pPr>
-        <w:ind w:left="360"/>
-        <w:rPr>
-          <w:u w:val="single"/>
-        </w:rPr>
-      </w:pPr>
-    </w:p>
-    <w:p>
-      <w:pPr>
-        <w:ind w:left="360"/>
-        <w:rPr>
-          <w:u w:val="single"/>
-        </w:rPr>
-      </w:pPr>
-    </w:p>
-    <w:p>
-      <w:pPr>
-        <w:ind w:left="360"/>
-        <w:rPr>
-          <w:u w:val="single"/>
-        </w:rPr>
-      </w:pPr>
-    </w:p>
-    <w:p>
-      <w:pPr>
-        <w:ind w:left="360"/>
-        <w:rPr>
-          <w:u w:val="single"/>
-        </w:rPr>
-      </w:pPr>
-    </w:p>
-    <w:p>
-      <w:pPr>
-        <w:ind w:left="360"/>
-      </w:pPr>
-      <w:r>
-        <w:rPr>
-          <w:noProof/>
-        </w:rPr>
-        <w:drawing>
-          <wp:anchor distT="0" distB="0" distL="114300" distR="114300" simplePos="0" relativeHeight="251663360" behindDoc="0" locked="0" layoutInCell="1" allowOverlap="1" wp14:anchorId="5CEC88FF" wp14:editId="513A36D1">
+          <wp:anchor distT="0" distB="0" distL="114300" distR="114300" simplePos="0" relativeHeight="251664384" behindDoc="0" locked="0" layoutInCell="1" allowOverlap="1" wp14:anchorId="5FAF5F3A" wp14:editId="79E345A3">
             <wp:simplePos x="0" y="0"/>
             <wp:positionH relativeFrom="margin">
               <wp:align>center</wp:align>
             </wp:positionH>
             <wp:positionV relativeFrom="paragraph">
-              <wp:posOffset>557530</wp:posOffset>
-            </wp:positionV>
-            <wp:extent cx="1820545" cy="524510"/>
-            <wp:effectExtent l="0" t="0" r="8255" b="8890"/>
-            <wp:wrapTopAndBottom/>
-            <wp:docPr id="33" name="Image 33"/>
-            <wp:cNvGraphicFramePr>
-              <a:graphicFrameLocks xmlns:a="http://schemas.openxmlformats.org/drawingml/2006/main" noChangeAspect="1"/>
-            </wp:cNvGraphicFramePr>
-            <a:graphic xmlns:a="http://schemas.openxmlformats.org/drawingml/2006/main">
-              <a:graphicData uri="http://schemas.openxmlformats.org/drawingml/2006/picture">
-                <pic:pic xmlns:pic="http://schemas.openxmlformats.org/drawingml/2006/picture">
-                  <pic:nvPicPr>
-                    <pic:cNvPr id="0" name="Picture 2"/>
-                    <pic:cNvPicPr>
-                      <a:picLocks noChangeAspect="1" noChangeArrowheads="1"/>
-                    </pic:cNvPicPr>
-                  </pic:nvPicPr>
-                  <pic:blipFill>
-                    <a:blip r:embed="rId13">
-                      <a:extLst>
-                        <a:ext uri="{28A0092B-C50C-407E-A947-70E740481C1C}">
-                          <a14:useLocalDpi xmlns:a14="http://schemas.microsoft.com/office/drawing/2010/main" val="0"/>
-                        </a:ext>
-                      </a:extLst>
-                    </a:blip>
-                    <a:srcRect/>
-                    <a:stretch>
-                      <a:fillRect/>
-                    </a:stretch>
-                  </pic:blipFill>
-                  <pic:spPr bwMode="auto">
-                    <a:xfrm>
-                      <a:off x="0" y="0"/>
-                      <a:ext cx="1820545" cy="524510"/>
-                    </a:xfrm>
-                    <a:prstGeom prst="rect">
-                      <a:avLst/>
-                    </a:prstGeom>
-                    <a:noFill/>
-                    <a:ln>
-                      <a:noFill/>
-                    </a:ln>
-                  </pic:spPr>
-                </pic:pic>
-              </a:graphicData>
-            </a:graphic>
-          </wp:anchor>
-        </w:drawing>
-      </w:r>
-      <w:r>
-        <w:rPr>
-          <w:u w:val="single"/>
-        </w:rPr>
-        <w:t>Note :</w:t>
-      </w:r>
-      <w:r>
-        <w:t xml:space="preserve"> </w:t>
-      </w:r>
-      <w:r>
-        <w:rPr>
-          <w:b/>
-        </w:rPr>
-        <w:t>Si ce n’est pas le cas</w:t>
-      </w:r>
-      <w:r>
-        <w:t xml:space="preserve">, un lien dans le coin supérieur gauche de l’écran permet de se rediriger vers l’interface administrateur. </w:t>
-      </w:r>
-    </w:p>
-    <w:p/>
-    <w:p>
-      <w:pPr>
-        <w:pStyle w:val="Paragraphedeliste"/>
-        <w:numPr>
-          <w:ilvl w:val="0"/>
-          <w:numId w:val="8"/>
-        </w:numPr>
-      </w:pPr>
-      <w:r>
-        <w:t>Ensuite, entrez vos identifiant</w:t>
-      </w:r>
-      <w:r>
-        <w:t xml:space="preserve">s, afin d’accéder à votre Interface de configuration </w:t>
-      </w:r>
-      <w:proofErr w:type="spellStart"/>
-      <w:r>
-        <w:t>Jumpcloud</w:t>
-      </w:r>
-      <w:proofErr w:type="spellEnd"/>
-      <w:r>
-        <w:t>.</w:t>
-      </w:r>
-    </w:p>
-    <w:p>
-      <w:pPr>
-        <w:pStyle w:val="Paragraphedeliste"/>
-        <w:numPr>
-          <w:ilvl w:val="0"/>
-          <w:numId w:val="8"/>
-        </w:numPr>
-      </w:pPr>
-      <w:r>
-        <w:t>Sélectionner un Utilisateur, ou créez-en un que vous pourrez supprimer par la suite.</w:t>
-      </w:r>
-    </w:p>
-    <w:p>
-      <w:pPr>
-        <w:pStyle w:val="Paragraphedeliste"/>
-        <w:numPr>
-          <w:ilvl w:val="0"/>
-          <w:numId w:val="8"/>
-        </w:numPr>
-        <w:spacing w:before="240"/>
-      </w:pPr>
-      <w:r>
-        <w:rPr>
-          <w:i/>
-          <w:noProof/>
-        </w:rPr>
-        <w:drawing>
-          <wp:anchor distT="0" distB="0" distL="114300" distR="114300" simplePos="0" relativeHeight="251664384" behindDoc="0" locked="0" layoutInCell="1" allowOverlap="1" wp14:anchorId="5FAF5F3A" wp14:editId="5B0E77BE">
-            <wp:simplePos x="0" y="0"/>
-            <wp:positionH relativeFrom="margin">
-              <wp:align>center</wp:align>
-            </wp:positionH>
-            <wp:positionV relativeFrom="paragraph">
-              <wp:posOffset>276860</wp:posOffset>
+              <wp:posOffset>438785</wp:posOffset>
             </wp:positionV>
             <wp:extent cx="3903980" cy="2875128"/>
             <wp:effectExtent l="0" t="0" r="1270" b="1905"/>
@@ -6755,7 +7413,7 @@
                     </pic:cNvPicPr>
                   </pic:nvPicPr>
                   <pic:blipFill>
-                    <a:blip r:embed="rId14">
+                    <a:blip r:embed="rId16">
                       <a:extLst>
                         <a:ext uri="{28A0092B-C50C-407E-A947-70E740481C1C}">
                           <a14:useLocalDpi xmlns:a14="http://schemas.microsoft.com/office/drawing/2010/main" val="0"/>
@@ -6837,12 +7495,11 @@
       <w:pPr>
         <w:pStyle w:val="Titre3"/>
       </w:pPr>
-      <w:bookmarkStart w:id="11" w:name="_Toc704281"/>
-      <w:r>
-        <w:lastRenderedPageBreak/>
+      <w:bookmarkStart w:id="14" w:name="_Toc1814200"/>
+      <w:r>
         <w:t>Récupération de l’API KEY</w:t>
       </w:r>
-      <w:bookmarkEnd w:id="11"/>
+      <w:bookmarkEnd w:id="14"/>
     </w:p>
     <w:p/>
     <w:p>
@@ -6895,7 +7552,7 @@
                     <pic:cNvPicPr/>
                   </pic:nvPicPr>
                   <pic:blipFill>
-                    <a:blip r:embed="rId15">
+                    <a:blip r:embed="rId17">
                       <a:extLst>
                         <a:ext uri="{28A0092B-C50C-407E-A947-70E740481C1C}">
                           <a14:useLocalDpi xmlns:a14="http://schemas.microsoft.com/office/drawing/2010/main" val="0"/>
@@ -6945,14 +7602,68 @@
       <w:pPr>
         <w:pStyle w:val="Titre3"/>
       </w:pPr>
-      <w:bookmarkStart w:id="12" w:name="_Toc704282"/>
+      <w:bookmarkStart w:id="15" w:name="_Toc1814201"/>
       <w:r>
         <w:t>Configuration de la maquette</w:t>
       </w:r>
-      <w:bookmarkEnd w:id="12"/>
+      <w:bookmarkEnd w:id="15"/>
     </w:p>
     <w:p/>
     <w:p>
+      <w:r>
+        <w:rPr>
+          <w:noProof/>
+        </w:rPr>
+        <w:drawing>
+          <wp:anchor distT="0" distB="0" distL="114300" distR="114300" simplePos="0" relativeHeight="251673600" behindDoc="0" locked="0" layoutInCell="1" allowOverlap="1" wp14:anchorId="79F5FF09" wp14:editId="7FF268D9">
+            <wp:simplePos x="0" y="0"/>
+            <wp:positionH relativeFrom="margin">
+              <wp:align>center</wp:align>
+            </wp:positionH>
+            <wp:positionV relativeFrom="paragraph">
+              <wp:posOffset>977265</wp:posOffset>
+            </wp:positionV>
+            <wp:extent cx="4514850" cy="1352550"/>
+            <wp:effectExtent l="0" t="0" r="0" b="0"/>
+            <wp:wrapTopAndBottom/>
+            <wp:docPr id="42" name="Image 42"/>
+            <wp:cNvGraphicFramePr>
+              <a:graphicFrameLocks xmlns:a="http://schemas.openxmlformats.org/drawingml/2006/main" noChangeAspect="1"/>
+            </wp:cNvGraphicFramePr>
+            <a:graphic xmlns:a="http://schemas.openxmlformats.org/drawingml/2006/main">
+              <a:graphicData uri="http://schemas.openxmlformats.org/drawingml/2006/picture">
+                <pic:pic xmlns:pic="http://schemas.openxmlformats.org/drawingml/2006/picture">
+                  <pic:nvPicPr>
+                    <pic:cNvPr id="1" name=""/>
+                    <pic:cNvPicPr/>
+                  </pic:nvPicPr>
+                  <pic:blipFill>
+                    <a:blip r:embed="rId18">
+                      <a:extLst>
+                        <a:ext uri="{28A0092B-C50C-407E-A947-70E740481C1C}">
+                          <a14:useLocalDpi xmlns:a14="http://schemas.microsoft.com/office/drawing/2010/main" val="0"/>
+                        </a:ext>
+                      </a:extLst>
+                    </a:blip>
+                    <a:stretch>
+                      <a:fillRect/>
+                    </a:stretch>
+                  </pic:blipFill>
+                  <pic:spPr>
+                    <a:xfrm>
+                      <a:off x="0" y="0"/>
+                      <a:ext cx="4514850" cy="1352550"/>
+                    </a:xfrm>
+                    <a:prstGeom prst="rect">
+                      <a:avLst/>
+                    </a:prstGeom>
+                  </pic:spPr>
+                </pic:pic>
+              </a:graphicData>
+            </a:graphic>
+          </wp:anchor>
+        </w:drawing>
+      </w:r>
       <w:r>
         <w:t xml:space="preserve">Une fois muni du </w:t>
       </w:r>
@@ -7038,19 +7749,25 @@
         <w:t> »</w:t>
       </w:r>
       <w:r>
-        <w:t xml:space="preserve"> et ajouter ces 2 informations à l’endroit indiqué (en laissant les guillemets). Après avoir modifié et sauvegardé le fichier, la maquette est prête à être utilisée.</w:t>
+        <w:t xml:space="preserve"> et ajouter ces 2 informations à l’endroit indiqué (en laissant les guillemets).</w:t>
       </w:r>
     </w:p>
     <w:p/>
     <w:p>
+      <w:r>
+        <w:t xml:space="preserve"> Après avoir modifié et sauvegardé le fichier, la maquette est prête à être utilisée.</w:t>
+      </w:r>
+    </w:p>
+    <w:p/>
+    <w:p>
       <w:pPr>
         <w:pStyle w:val="Titre3"/>
       </w:pPr>
-      <w:bookmarkStart w:id="13" w:name="_Toc704283"/>
+      <w:bookmarkStart w:id="16" w:name="_Toc1814202"/>
       <w:r>
         <w:t>Utilisation de la maquette</w:t>
       </w:r>
-      <w:bookmarkEnd w:id="13"/>
+      <w:bookmarkEnd w:id="16"/>
     </w:p>
     <w:p/>
     <w:p>
@@ -7098,37 +7815,86 @@
         <w:t>).</w:t>
       </w:r>
     </w:p>
+    <w:p/>
     <w:p>
       <w:r>
-        <w:t>Ce formulaire de connexion utilise une fonction de recherche LDAP</w:t>
-      </w:r>
-      <w:r>
-        <w:t xml:space="preserve"> externe à </w:t>
-      </w:r>
-      <w:proofErr w:type="spellStart"/>
-      <w:r>
-        <w:t>Jumpcloud</w:t>
-      </w:r>
-      <w:proofErr w:type="spellEnd"/>
+        <w:rPr>
+          <w:noProof/>
+        </w:rPr>
+        <w:lastRenderedPageBreak/>
+        <w:drawing>
+          <wp:inline distT="0" distB="0" distL="0" distR="0" wp14:anchorId="52D603A7" wp14:editId="7756F51B">
+            <wp:extent cx="5429250" cy="3562350"/>
+            <wp:effectExtent l="0" t="0" r="0" b="0"/>
+            <wp:docPr id="39" name="Image 39"/>
+            <wp:cNvGraphicFramePr>
+              <a:graphicFrameLocks xmlns:a="http://schemas.openxmlformats.org/drawingml/2006/main" noChangeAspect="1"/>
+            </wp:cNvGraphicFramePr>
+            <a:graphic xmlns:a="http://schemas.openxmlformats.org/drawingml/2006/main">
+              <a:graphicData uri="http://schemas.openxmlformats.org/drawingml/2006/picture">
+                <pic:pic xmlns:pic="http://schemas.openxmlformats.org/drawingml/2006/picture">
+                  <pic:nvPicPr>
+                    <pic:cNvPr id="1" name=""/>
+                    <pic:cNvPicPr/>
+                  </pic:nvPicPr>
+                  <pic:blipFill>
+                    <a:blip r:embed="rId19"/>
+                    <a:stretch>
+                      <a:fillRect/>
+                    </a:stretch>
+                  </pic:blipFill>
+                  <pic:spPr>
+                    <a:xfrm>
+                      <a:off x="0" y="0"/>
+                      <a:ext cx="5429250" cy="3562350"/>
+                    </a:xfrm>
+                    <a:prstGeom prst="rect">
+                      <a:avLst/>
+                    </a:prstGeom>
+                  </pic:spPr>
+                </pic:pic>
+              </a:graphicData>
+            </a:graphic>
+          </wp:inline>
+        </w:drawing>
+      </w:r>
+    </w:p>
+    <w:p/>
+    <w:p>
+      <w:r>
+        <w:t xml:space="preserve">Ce formulaire de connexion utilise une fonction </w:t>
+      </w:r>
+      <w:r>
+        <w:t xml:space="preserve">PHP </w:t>
+      </w:r>
+      <w:r>
+        <w:t>de recherche LDAP</w:t>
+      </w:r>
+      <w:r>
+        <w:t xml:space="preserve"> </w:t>
+      </w:r>
+      <w:r>
+        <w:t>(</w:t>
+      </w:r>
+      <w:r>
+        <w:t>externe à Jump</w:t>
+      </w:r>
+      <w:r>
+        <w:t>C</w:t>
+      </w:r>
+      <w:r>
+        <w:t>loud</w:t>
+      </w:r>
+      <w:r>
+        <w:t>)</w:t>
+      </w:r>
       <w:r>
         <w:t>.</w:t>
       </w:r>
     </w:p>
-    <w:p>
-      <w:r>
-        <w:lastRenderedPageBreak/>
-        <w:t>Une fois connecté, il sera possible de consulter les différentes machines auxquelles l’utilisateur peut accéder.</w:t>
-      </w:r>
-    </w:p>
-    <w:p>
-      <w:r>
-        <w:t>Celles-ci sont visibles en récupérant les machines associées aux groupes d’utilisateurs dont l’utilisateur fait partie.</w:t>
-      </w:r>
-      <w:bookmarkStart w:id="14" w:name="_GoBack"/>
-      <w:bookmarkEnd w:id="14"/>
-    </w:p>
+    <w:p/>
     <w:sectPr>
-      <w:footerReference w:type="default" r:id="rId16"/>
+      <w:footerReference w:type="default" r:id="rId20"/>
       <w:pgSz w:w="11906" w:h="16838"/>
       <w:pgMar w:top="1417" w:right="1417" w:bottom="1417" w:left="1417" w:header="708" w:footer="708" w:gutter="0"/>
       <w:pgNumType w:start="1"/>
@@ -8291,6 +9057,119 @@
     </w:lvl>
   </w:abstractNum>
   <w:abstractNum w:abstractNumId="10" w15:restartNumberingAfterBreak="0">
+    <w:nsid w:val="5DCE60CA"/>
+    <w:multiLevelType w:val="hybridMultilevel"/>
+    <w:tmpl w:val="8D2C6346"/>
+    <w:lvl w:ilvl="0" w:tplc="A7223F58">
+      <w:start w:val="1"/>
+      <w:numFmt w:val="bullet"/>
+      <w:lvlText w:val=""/>
+      <w:lvlJc w:val="left"/>
+      <w:pPr>
+        <w:ind w:left="720" w:hanging="360"/>
+      </w:pPr>
+      <w:rPr>
+        <w:rFonts w:ascii="Symbol" w:hAnsi="Symbol" w:hint="default"/>
+      </w:rPr>
+    </w:lvl>
+    <w:lvl w:ilvl="1" w:tplc="040C0003" w:tentative="1">
+      <w:start w:val="1"/>
+      <w:numFmt w:val="bullet"/>
+      <w:lvlText w:val="o"/>
+      <w:lvlJc w:val="left"/>
+      <w:pPr>
+        <w:ind w:left="1440" w:hanging="360"/>
+      </w:pPr>
+      <w:rPr>
+        <w:rFonts w:ascii="Courier New" w:hAnsi="Courier New" w:cs="Courier New" w:hint="default"/>
+      </w:rPr>
+    </w:lvl>
+    <w:lvl w:ilvl="2" w:tplc="040C0005" w:tentative="1">
+      <w:start w:val="1"/>
+      <w:numFmt w:val="bullet"/>
+      <w:lvlText w:val=""/>
+      <w:lvlJc w:val="left"/>
+      <w:pPr>
+        <w:ind w:left="2160" w:hanging="360"/>
+      </w:pPr>
+      <w:rPr>
+        <w:rFonts w:ascii="Wingdings" w:hAnsi="Wingdings" w:hint="default"/>
+      </w:rPr>
+    </w:lvl>
+    <w:lvl w:ilvl="3" w:tplc="040C0001" w:tentative="1">
+      <w:start w:val="1"/>
+      <w:numFmt w:val="bullet"/>
+      <w:lvlText w:val=""/>
+      <w:lvlJc w:val="left"/>
+      <w:pPr>
+        <w:ind w:left="2880" w:hanging="360"/>
+      </w:pPr>
+      <w:rPr>
+        <w:rFonts w:ascii="Symbol" w:hAnsi="Symbol" w:hint="default"/>
+      </w:rPr>
+    </w:lvl>
+    <w:lvl w:ilvl="4" w:tplc="040C0003" w:tentative="1">
+      <w:start w:val="1"/>
+      <w:numFmt w:val="bullet"/>
+      <w:lvlText w:val="o"/>
+      <w:lvlJc w:val="left"/>
+      <w:pPr>
+        <w:ind w:left="3600" w:hanging="360"/>
+      </w:pPr>
+      <w:rPr>
+        <w:rFonts w:ascii="Courier New" w:hAnsi="Courier New" w:cs="Courier New" w:hint="default"/>
+      </w:rPr>
+    </w:lvl>
+    <w:lvl w:ilvl="5" w:tplc="040C0005" w:tentative="1">
+      <w:start w:val="1"/>
+      <w:numFmt w:val="bullet"/>
+      <w:lvlText w:val=""/>
+      <w:lvlJc w:val="left"/>
+      <w:pPr>
+        <w:ind w:left="4320" w:hanging="360"/>
+      </w:pPr>
+      <w:rPr>
+        <w:rFonts w:ascii="Wingdings" w:hAnsi="Wingdings" w:hint="default"/>
+      </w:rPr>
+    </w:lvl>
+    <w:lvl w:ilvl="6" w:tplc="040C0001" w:tentative="1">
+      <w:start w:val="1"/>
+      <w:numFmt w:val="bullet"/>
+      <w:lvlText w:val=""/>
+      <w:lvlJc w:val="left"/>
+      <w:pPr>
+        <w:ind w:left="5040" w:hanging="360"/>
+      </w:pPr>
+      <w:rPr>
+        <w:rFonts w:ascii="Symbol" w:hAnsi="Symbol" w:hint="default"/>
+      </w:rPr>
+    </w:lvl>
+    <w:lvl w:ilvl="7" w:tplc="040C0003" w:tentative="1">
+      <w:start w:val="1"/>
+      <w:numFmt w:val="bullet"/>
+      <w:lvlText w:val="o"/>
+      <w:lvlJc w:val="left"/>
+      <w:pPr>
+        <w:ind w:left="5760" w:hanging="360"/>
+      </w:pPr>
+      <w:rPr>
+        <w:rFonts w:ascii="Courier New" w:hAnsi="Courier New" w:cs="Courier New" w:hint="default"/>
+      </w:rPr>
+    </w:lvl>
+    <w:lvl w:ilvl="8" w:tplc="040C0005" w:tentative="1">
+      <w:start w:val="1"/>
+      <w:numFmt w:val="bullet"/>
+      <w:lvlText w:val=""/>
+      <w:lvlJc w:val="left"/>
+      <w:pPr>
+        <w:ind w:left="6480" w:hanging="360"/>
+      </w:pPr>
+      <w:rPr>
+        <w:rFonts w:ascii="Wingdings" w:hAnsi="Wingdings" w:hint="default"/>
+      </w:rPr>
+    </w:lvl>
+  </w:abstractNum>
+  <w:abstractNum w:abstractNumId="11" w15:restartNumberingAfterBreak="0">
     <w:nsid w:val="62C205C6"/>
     <w:multiLevelType w:val="hybridMultilevel"/>
     <w:tmpl w:val="4AA29454"/>
@@ -8376,7 +9255,7 @@
       </w:pPr>
     </w:lvl>
   </w:abstractNum>
-  <w:abstractNum w:abstractNumId="11" w15:restartNumberingAfterBreak="0">
+  <w:abstractNum w:abstractNumId="12" w15:restartNumberingAfterBreak="0">
     <w:nsid w:val="66DE25B4"/>
     <w:multiLevelType w:val="multilevel"/>
     <w:tmpl w:val="63D6A008"/>
@@ -8489,7 +9368,96 @@
       </w:rPr>
     </w:lvl>
   </w:abstractNum>
-  <w:abstractNum w:abstractNumId="12" w15:restartNumberingAfterBreak="0">
+  <w:abstractNum w:abstractNumId="13" w15:restartNumberingAfterBreak="0">
+    <w:nsid w:val="67ED3AB2"/>
+    <w:multiLevelType w:val="hybridMultilevel"/>
+    <w:tmpl w:val="52BEBC9A"/>
+    <w:lvl w:ilvl="0" w:tplc="040C0011">
+      <w:start w:val="1"/>
+      <w:numFmt w:val="decimal"/>
+      <w:lvlText w:val="%1)"/>
+      <w:lvlJc w:val="left"/>
+      <w:pPr>
+        <w:ind w:left="720" w:hanging="360"/>
+      </w:pPr>
+      <w:rPr>
+        <w:rFonts w:hint="default"/>
+      </w:rPr>
+    </w:lvl>
+    <w:lvl w:ilvl="1" w:tplc="040C0019" w:tentative="1">
+      <w:start w:val="1"/>
+      <w:numFmt w:val="lowerLetter"/>
+      <w:lvlText w:val="%2."/>
+      <w:lvlJc w:val="left"/>
+      <w:pPr>
+        <w:ind w:left="1440" w:hanging="360"/>
+      </w:pPr>
+    </w:lvl>
+    <w:lvl w:ilvl="2" w:tplc="040C001B" w:tentative="1">
+      <w:start w:val="1"/>
+      <w:numFmt w:val="lowerRoman"/>
+      <w:lvlText w:val="%3."/>
+      <w:lvlJc w:val="right"/>
+      <w:pPr>
+        <w:ind w:left="2160" w:hanging="180"/>
+      </w:pPr>
+    </w:lvl>
+    <w:lvl w:ilvl="3" w:tplc="040C000F" w:tentative="1">
+      <w:start w:val="1"/>
+      <w:numFmt w:val="decimal"/>
+      <w:lvlText w:val="%4."/>
+      <w:lvlJc w:val="left"/>
+      <w:pPr>
+        <w:ind w:left="2880" w:hanging="360"/>
+      </w:pPr>
+    </w:lvl>
+    <w:lvl w:ilvl="4" w:tplc="040C0019" w:tentative="1">
+      <w:start w:val="1"/>
+      <w:numFmt w:val="lowerLetter"/>
+      <w:lvlText w:val="%5."/>
+      <w:lvlJc w:val="left"/>
+      <w:pPr>
+        <w:ind w:left="3600" w:hanging="360"/>
+      </w:pPr>
+    </w:lvl>
+    <w:lvl w:ilvl="5" w:tplc="040C001B" w:tentative="1">
+      <w:start w:val="1"/>
+      <w:numFmt w:val="lowerRoman"/>
+      <w:lvlText w:val="%6."/>
+      <w:lvlJc w:val="right"/>
+      <w:pPr>
+        <w:ind w:left="4320" w:hanging="180"/>
+      </w:pPr>
+    </w:lvl>
+    <w:lvl w:ilvl="6" w:tplc="040C000F" w:tentative="1">
+      <w:start w:val="1"/>
+      <w:numFmt w:val="decimal"/>
+      <w:lvlText w:val="%7."/>
+      <w:lvlJc w:val="left"/>
+      <w:pPr>
+        <w:ind w:left="5040" w:hanging="360"/>
+      </w:pPr>
+    </w:lvl>
+    <w:lvl w:ilvl="7" w:tplc="040C0019" w:tentative="1">
+      <w:start w:val="1"/>
+      <w:numFmt w:val="lowerLetter"/>
+      <w:lvlText w:val="%8."/>
+      <w:lvlJc w:val="left"/>
+      <w:pPr>
+        <w:ind w:left="5760" w:hanging="360"/>
+      </w:pPr>
+    </w:lvl>
+    <w:lvl w:ilvl="8" w:tplc="040C001B" w:tentative="1">
+      <w:start w:val="1"/>
+      <w:numFmt w:val="lowerRoman"/>
+      <w:lvlText w:val="%9."/>
+      <w:lvlJc w:val="right"/>
+      <w:pPr>
+        <w:ind w:left="6480" w:hanging="180"/>
+      </w:pPr>
+    </w:lvl>
+  </w:abstractNum>
+  <w:abstractNum w:abstractNumId="14" w15:restartNumberingAfterBreak="0">
     <w:nsid w:val="682942CE"/>
     <w:multiLevelType w:val="hybridMultilevel"/>
     <w:tmpl w:val="1908AAAE"/>
@@ -8602,7 +9570,7 @@
       </w:rPr>
     </w:lvl>
   </w:abstractNum>
-  <w:abstractNum w:abstractNumId="13" w15:restartNumberingAfterBreak="0">
+  <w:abstractNum w:abstractNumId="15" w15:restartNumberingAfterBreak="0">
     <w:nsid w:val="68E57831"/>
     <w:multiLevelType w:val="hybridMultilevel"/>
     <w:tmpl w:val="42C033F8"/>
@@ -8691,7 +9659,7 @@
       </w:pPr>
     </w:lvl>
   </w:abstractNum>
-  <w:abstractNum w:abstractNumId="14" w15:restartNumberingAfterBreak="0">
+  <w:abstractNum w:abstractNumId="16" w15:restartNumberingAfterBreak="0">
     <w:nsid w:val="6DAE05FA"/>
     <w:multiLevelType w:val="multilevel"/>
     <w:tmpl w:val="EC44B3EC"/>
@@ -8804,7 +9772,7 @@
       </w:rPr>
     </w:lvl>
   </w:abstractNum>
-  <w:abstractNum w:abstractNumId="15" w15:restartNumberingAfterBreak="0">
+  <w:abstractNum w:abstractNumId="17" w15:restartNumberingAfterBreak="0">
     <w:nsid w:val="774B44C7"/>
     <w:multiLevelType w:val="multilevel"/>
     <w:tmpl w:val="0CBE38B8"/>
@@ -8918,7 +9886,7 @@
       </w:rPr>
     </w:lvl>
   </w:abstractNum>
-  <w:abstractNum w:abstractNumId="16" w15:restartNumberingAfterBreak="0">
+  <w:abstractNum w:abstractNumId="18" w15:restartNumberingAfterBreak="0">
     <w:nsid w:val="7F4B3D21"/>
     <w:multiLevelType w:val="hybridMultilevel"/>
     <w:tmpl w:val="371A322C"/>
@@ -9041,7 +10009,7 @@
     </w:lvlOverride>
   </w:num>
   <w:num w:numId="3">
-    <w:abstractNumId w:val="15"/>
+    <w:abstractNumId w:val="17"/>
   </w:num>
   <w:num w:numId="4">
     <w:abstractNumId w:val="0"/>
@@ -9050,25 +10018,16 @@
     <w:abstractNumId w:val="9"/>
   </w:num>
   <w:num w:numId="6">
-    <w:abstractNumId w:val="10"/>
+    <w:abstractNumId w:val="11"/>
   </w:num>
   <w:num w:numId="7">
-    <w:abstractNumId w:val="15"/>
-    <w:lvlOverride w:ilvl="0"/>
-    <w:lvlOverride w:ilvl="1"/>
-    <w:lvlOverride w:ilvl="2"/>
-    <w:lvlOverride w:ilvl="3"/>
-    <w:lvlOverride w:ilvl="4"/>
-    <w:lvlOverride w:ilvl="5"/>
-    <w:lvlOverride w:ilvl="6"/>
-    <w:lvlOverride w:ilvl="7"/>
-    <w:lvlOverride w:ilvl="8"/>
+    <w:abstractNumId w:val="17"/>
   </w:num>
   <w:num w:numId="8">
-    <w:abstractNumId w:val="16"/>
+    <w:abstractNumId w:val="18"/>
   </w:num>
   <w:num w:numId="9">
-    <w:abstractNumId w:val="13"/>
+    <w:abstractNumId w:val="15"/>
   </w:num>
   <w:num w:numId="10">
     <w:abstractNumId w:val="8"/>
@@ -9077,7 +10036,7 @@
     <w:abstractNumId w:val="1"/>
   </w:num>
   <w:num w:numId="12">
-    <w:abstractNumId w:val="11"/>
+    <w:abstractNumId w:val="12"/>
   </w:num>
   <w:num w:numId="13">
     <w:abstractNumId w:val="3"/>
@@ -9086,7 +10045,7 @@
     <w:abstractNumId w:val="5"/>
   </w:num>
   <w:num w:numId="15">
-    <w:abstractNumId w:val="14"/>
+    <w:abstractNumId w:val="16"/>
   </w:num>
   <w:num w:numId="16">
     <w:abstractNumId w:val="6"/>
@@ -9095,13 +10054,13 @@
     <w:abstractNumId w:val="7"/>
   </w:num>
   <w:num w:numId="18">
-    <w:abstractNumId w:val="15"/>
+    <w:abstractNumId w:val="17"/>
     <w:lvlOverride w:ilvl="0">
       <w:startOverride w:val="1"/>
     </w:lvlOverride>
   </w:num>
   <w:num w:numId="19">
-    <w:abstractNumId w:val="15"/>
+    <w:abstractNumId w:val="17"/>
     <w:lvlOverride w:ilvl="0">
       <w:startOverride w:val="1"/>
     </w:lvlOverride>
@@ -9110,7 +10069,13 @@
     <w:abstractNumId w:val="4"/>
   </w:num>
   <w:num w:numId="21">
-    <w:abstractNumId w:val="12"/>
+    <w:abstractNumId w:val="14"/>
+  </w:num>
+  <w:num w:numId="22">
+    <w:abstractNumId w:val="10"/>
+  </w:num>
+  <w:num w:numId="23">
+    <w:abstractNumId w:val="13"/>
   </w:num>
 </w:numbering>
 </file>
@@ -10219,7 +11184,7 @@
 </file>
 
 <file path=customXml/itemProps1.xml><?xml version="1.0" encoding="utf-8"?>
-<ds:datastoreItem xmlns:ds="http://schemas.openxmlformats.org/officeDocument/2006/customXml" ds:itemID="{0952B546-BC42-4C75-BBA8-7578E476336B}">
+<ds:datastoreItem xmlns:ds="http://schemas.openxmlformats.org/officeDocument/2006/customXml" ds:itemID="{B4F20E15-D815-4D27-A39C-22F8E5E5559F}">
   <ds:schemaRefs>
     <ds:schemaRef ds:uri="http://schemas.openxmlformats.org/officeDocument/2006/bibliography"/>
   </ds:schemaRefs>

</xml_diff>

<commit_message>
Ajouts dans le guide Maquette
</commit_message>
<xml_diff>
--- a/docs/DocumentTechnique.docx
+++ b/docs/DocumentTechnique.docx
@@ -4002,9 +4002,8 @@
                                         <w:sz w:val="72"/>
                                         <w:szCs w:val="72"/>
                                       </w:rPr>
-                                      <w:t xml:space="preserve">JumpCloud </w:t>
+                                      <w:t>JumpCloud</w:t>
                                     </w:r>
-                                    <w:proofErr w:type="spellStart"/>
                                     <w:r>
                                       <w:rPr>
                                         <w:rFonts w:asciiTheme="majorHAnsi" w:eastAsiaTheme="majorEastAsia" w:hAnsiTheme="majorHAnsi" w:cstheme="majorBidi"/>
@@ -4012,9 +4011,8 @@
                                         <w:sz w:val="72"/>
                                         <w:szCs w:val="72"/>
                                       </w:rPr>
-                                      <w:t>Authentication</w:t>
+                                      <w:t xml:space="preserve">        </w:t>
                                     </w:r>
-                                    <w:proofErr w:type="spellEnd"/>
                                     <w:r>
                                       <w:rPr>
                                         <w:rFonts w:asciiTheme="majorHAnsi" w:eastAsiaTheme="majorEastAsia" w:hAnsiTheme="majorHAnsi" w:cstheme="majorBidi"/>
@@ -4022,7 +4020,7 @@
                                         <w:sz w:val="72"/>
                                         <w:szCs w:val="72"/>
                                       </w:rPr>
-                                      <w:t xml:space="preserve"> API</w:t>
+                                      <w:t>API</w:t>
                                     </w:r>
                                   </w:sdtContent>
                                 </w:sdt>
@@ -4084,9 +4082,8 @@
                                   <w:sz w:val="72"/>
                                   <w:szCs w:val="72"/>
                                 </w:rPr>
-                                <w:t xml:space="preserve">JumpCloud </w:t>
+                                <w:t>JumpCloud</w:t>
                               </w:r>
-                              <w:proofErr w:type="spellStart"/>
                               <w:r>
                                 <w:rPr>
                                   <w:rFonts w:asciiTheme="majorHAnsi" w:eastAsiaTheme="majorEastAsia" w:hAnsiTheme="majorHAnsi" w:cstheme="majorBidi"/>
@@ -4094,9 +4091,8 @@
                                   <w:sz w:val="72"/>
                                   <w:szCs w:val="72"/>
                                 </w:rPr>
-                                <w:t>Authentication</w:t>
+                                <w:t xml:space="preserve">        </w:t>
                               </w:r>
-                              <w:proofErr w:type="spellEnd"/>
                               <w:r>
                                 <w:rPr>
                                   <w:rFonts w:asciiTheme="majorHAnsi" w:eastAsiaTheme="majorEastAsia" w:hAnsiTheme="majorHAnsi" w:cstheme="majorBidi"/>
@@ -4104,7 +4100,7 @@
                                   <w:sz w:val="72"/>
                                   <w:szCs w:val="72"/>
                                 </w:rPr>
-                                <w:t xml:space="preserve"> API</w:t>
+                                <w:t>API</w:t>
                               </w:r>
                             </w:sdtContent>
                           </w:sdt>
@@ -5679,9 +5675,12 @@
       </w:pPr>
       <w:bookmarkStart w:id="2" w:name="_Toc1814189"/>
       <w:r>
-        <w:t>Admin Configuration</w:t>
+        <w:t>Configuration</w:t>
       </w:r>
       <w:bookmarkEnd w:id="2"/>
+      <w:r>
+        <w:t xml:space="preserve"> Administrateur</w:t>
+      </w:r>
     </w:p>
     <w:p>
       <w:r>
@@ -5719,13 +5718,7 @@
     <w:p/>
     <w:p>
       <w:r>
-        <w:t>Rendez</w:t>
-      </w:r>
-      <w:r>
-        <w:t xml:space="preserve">-vous sur la </w:t>
-      </w:r>
-      <w:r>
-        <w:t>page de connexion de la</w:t>
+        <w:t>Rendez-vous sur la page de connexion de la</w:t>
       </w:r>
       <w:r>
         <w:t xml:space="preserve"> </w:t>
@@ -6004,16 +5997,7 @@
         <w:ind w:left="360"/>
       </w:pPr>
       <w:r>
-        <w:t>Ensuite, entrez vos identifiants, afin d’accéder à votre Interface de configuration Jump</w:t>
-      </w:r>
-      <w:r>
-        <w:t>C</w:t>
-      </w:r>
-      <w:r>
-        <w:t>loud</w:t>
-      </w:r>
-      <w:r>
-        <w:t>.</w:t>
+        <w:t>Ensuite, entrez vos identifiants, afin d’accéder à votre Interface de configuration JumpCloud.</w:t>
       </w:r>
     </w:p>
     <w:p/>
@@ -6124,10 +6108,7 @@
       </w:r>
       <w:proofErr w:type="spellEnd"/>
       <w:r>
-        <w:t> » dans le menu latéral de navigation, puis c</w:t>
-      </w:r>
-      <w:r>
-        <w:t>liquer sur le bouton d’ajout « </w:t>
+        <w:t> » dans le menu latéral de navigation, puis cliquer sur le bouton d’ajout « </w:t>
       </w:r>
       <w:r>
         <w:rPr>
@@ -6258,19 +6239,17 @@
         <w:lastRenderedPageBreak/>
         <w:t>Pour finir, cliquez sur « Save User » pour enregistrer l’utilisateur nouvellement créé.</w:t>
       </w:r>
-      <w:bookmarkStart w:id="5" w:name="_GoBack"/>
-      <w:bookmarkEnd w:id="5"/>
     </w:p>
     <w:p/>
     <w:p>
       <w:pPr>
         <w:pStyle w:val="Titre3"/>
       </w:pPr>
-      <w:bookmarkStart w:id="6" w:name="_Toc1814192"/>
+      <w:bookmarkStart w:id="5" w:name="_Toc1814192"/>
       <w:r>
         <w:t>Ajout de Groupes</w:t>
       </w:r>
-      <w:bookmarkEnd w:id="6"/>
+      <w:bookmarkEnd w:id="5"/>
     </w:p>
     <w:p/>
     <w:p>
@@ -6692,11 +6671,11 @@
       <w:pPr>
         <w:pStyle w:val="Titre3"/>
       </w:pPr>
-      <w:bookmarkStart w:id="7" w:name="_Toc1814193"/>
+      <w:bookmarkStart w:id="6" w:name="_Toc1814193"/>
       <w:r>
         <w:t>Autres Ajouts</w:t>
       </w:r>
-      <w:bookmarkEnd w:id="7"/>
+      <w:bookmarkEnd w:id="6"/>
     </w:p>
     <w:p/>
     <w:p>
@@ -6852,20 +6831,38 @@
       <w:r>
         <w:t>/VPN sans devoir se préoccuper des identifiants (les identifiants JumpCloud seront utilisés automatiquement).</w:t>
       </w:r>
-      <w:r>
-        <w:br w:type="page"/>
-      </w:r>
     </w:p>
     <w:p>
       <w:pPr>
+        <w:pStyle w:val="Paragraphedeliste"/>
+      </w:pPr>
+    </w:p>
+    <w:p>
+      <w:pPr>
+        <w:pStyle w:val="Paragraphedeliste"/>
+      </w:pPr>
+    </w:p>
+    <w:p>
+      <w:pPr>
+        <w:pStyle w:val="Titre2"/>
+      </w:pPr>
+      <w:r>
+        <w:t>Fonctionnement de l’API</w:t>
+      </w:r>
+      <w:r>
+        <w:br w:type="page"/>
+      </w:r>
+    </w:p>
+    <w:p>
+      <w:pPr>
         <w:pStyle w:val="Titre1"/>
       </w:pPr>
-      <w:bookmarkStart w:id="8" w:name="_Toc1814194"/>
+      <w:bookmarkStart w:id="7" w:name="_Toc1814194"/>
       <w:r>
         <w:lastRenderedPageBreak/>
         <w:t>Guide utilisateur de la maquette</w:t>
       </w:r>
-      <w:bookmarkEnd w:id="8"/>
+      <w:bookmarkEnd w:id="7"/>
     </w:p>
     <w:p>
       <w:pPr>
@@ -6875,14 +6872,14 @@
           <w:numId w:val="2"/>
         </w:numPr>
       </w:pPr>
-      <w:bookmarkStart w:id="9" w:name="_Toc1814195"/>
+      <w:bookmarkStart w:id="8" w:name="_Toc1814195"/>
       <w:r>
         <w:t>Prérequis Windows</w:t>
       </w:r>
       <w:r>
         <w:t xml:space="preserve"> (avec XAMPP)</w:t>
       </w:r>
-      <w:bookmarkEnd w:id="9"/>
+      <w:bookmarkEnd w:id="8"/>
     </w:p>
     <w:p>
       <w:pPr>
@@ -6892,11 +6889,11 @@
           <w:numId w:val="19"/>
         </w:numPr>
       </w:pPr>
-      <w:bookmarkStart w:id="10" w:name="_Toc1814196"/>
+      <w:bookmarkStart w:id="9" w:name="_Toc1814196"/>
       <w:r>
         <w:t>Activation de l’extension PHP LDAP</w:t>
       </w:r>
-      <w:bookmarkEnd w:id="10"/>
+      <w:bookmarkEnd w:id="9"/>
     </w:p>
     <w:p>
       <w:pPr>
@@ -7158,14 +7155,14 @@
           <w:numId w:val="19"/>
         </w:numPr>
       </w:pPr>
-      <w:bookmarkStart w:id="11" w:name="_Toc1814197"/>
+      <w:bookmarkStart w:id="10" w:name="_Toc1814197"/>
       <w:r>
         <w:t>Ajout d</w:t>
       </w:r>
       <w:r>
         <w:t>e la maquette dans XAMPP</w:t>
       </w:r>
-      <w:bookmarkEnd w:id="11"/>
+      <w:bookmarkEnd w:id="10"/>
     </w:p>
     <w:p/>
     <w:p>
@@ -7229,11 +7226,11 @@
       <w:pPr>
         <w:pStyle w:val="Titre2"/>
       </w:pPr>
-      <w:bookmarkStart w:id="12" w:name="_Toc1814198"/>
+      <w:bookmarkStart w:id="11" w:name="_Toc1814198"/>
       <w:r>
         <w:t>Authentification d’un utilisateur</w:t>
       </w:r>
-      <w:bookmarkEnd w:id="12"/>
+      <w:bookmarkEnd w:id="11"/>
     </w:p>
     <w:p>
       <w:pPr>
@@ -7267,7 +7264,7 @@
           <w:numId w:val="18"/>
         </w:numPr>
       </w:pPr>
-      <w:bookmarkStart w:id="13" w:name="_Toc1814199"/>
+      <w:bookmarkStart w:id="12" w:name="_Toc1814199"/>
       <w:r>
         <w:t xml:space="preserve">Récupération du Base </w:t>
       </w:r>
@@ -7279,7 +7276,7 @@
       <w:r>
         <w:t xml:space="preserve"> Name (ou ORG_ID)</w:t>
       </w:r>
-      <w:bookmarkEnd w:id="13"/>
+      <w:bookmarkEnd w:id="12"/>
     </w:p>
     <w:p/>
     <w:p>
@@ -7495,11 +7492,11 @@
       <w:pPr>
         <w:pStyle w:val="Titre3"/>
       </w:pPr>
-      <w:bookmarkStart w:id="14" w:name="_Toc1814200"/>
+      <w:bookmarkStart w:id="13" w:name="_Toc1814200"/>
       <w:r>
         <w:t>Récupération de l’API KEY</w:t>
       </w:r>
-      <w:bookmarkEnd w:id="14"/>
+      <w:bookmarkEnd w:id="13"/>
     </w:p>
     <w:p/>
     <w:p>
@@ -7602,11 +7599,11 @@
       <w:pPr>
         <w:pStyle w:val="Titre3"/>
       </w:pPr>
-      <w:bookmarkStart w:id="15" w:name="_Toc1814201"/>
+      <w:bookmarkStart w:id="14" w:name="_Toc1814201"/>
       <w:r>
         <w:t>Configuration de la maquette</w:t>
       </w:r>
-      <w:bookmarkEnd w:id="15"/>
+      <w:bookmarkEnd w:id="14"/>
     </w:p>
     <w:p/>
     <w:p>
@@ -7761,71 +7758,42 @@
     <w:p/>
     <w:p>
       <w:pPr>
+        <w:pStyle w:val="Titre2"/>
+      </w:pPr>
+      <w:r>
+        <w:t>Utilisation de la maquette</w:t>
+      </w:r>
+    </w:p>
+    <w:p>
+      <w:pPr>
         <w:pStyle w:val="Titre3"/>
-      </w:pPr>
-      <w:bookmarkStart w:id="16" w:name="_Toc1814202"/>
-      <w:r>
-        <w:t>Utilisation de la maquette</w:t>
-      </w:r>
-      <w:bookmarkEnd w:id="16"/>
+        <w:numPr>
+          <w:ilvl w:val="0"/>
+          <w:numId w:val="24"/>
+        </w:numPr>
+      </w:pPr>
+      <w:r>
+        <w:t>Authentification d’un utilisateur</w:t>
+      </w:r>
     </w:p>
     <w:p/>
     <w:p>
       <w:r>
-        <w:t>La page d’accueil consiste en un simple formulaire de connexion.</w:t>
-      </w:r>
-    </w:p>
-    <w:p>
-      <w:r>
-        <w:t>Dans le champ « </w:t>
-      </w:r>
-      <w:r>
-        <w:rPr>
-          <w:b/>
-        </w:rPr>
-        <w:t>Login</w:t>
-      </w:r>
-      <w:r>
-        <w:t xml:space="preserve"> », </w:t>
-      </w:r>
-      <w:r>
-        <w:rPr>
-          <w:u w:val="single"/>
-        </w:rPr>
-        <w:t>il ne faut pas renseigner l’adresse mail de l’utilisateu</w:t>
-      </w:r>
-      <w:r>
-        <w:rPr>
-          <w:u w:val="single"/>
-        </w:rPr>
-        <w:t>r</w:t>
-      </w:r>
-      <w:r>
-        <w:t xml:space="preserve">. En effet, il faudra entrer le nom d’utilisateur (le </w:t>
-      </w:r>
-      <w:proofErr w:type="spellStart"/>
-      <w:r>
-        <w:rPr>
-          <w:i/>
-        </w:rPr>
-        <w:t>username</w:t>
-      </w:r>
-      <w:proofErr w:type="spellEnd"/>
-      <w:r>
-        <w:t>).</w:t>
-      </w:r>
-    </w:p>
-    <w:p/>
-    <w:p>
-      <w:r>
         <w:rPr>
           <w:noProof/>
         </w:rPr>
-        <w:lastRenderedPageBreak/>
         <w:drawing>
-          <wp:inline distT="0" distB="0" distL="0" distR="0" wp14:anchorId="52D603A7" wp14:editId="7756F51B">
-            <wp:extent cx="5429250" cy="3562350"/>
+          <wp:anchor distT="0" distB="0" distL="114300" distR="114300" simplePos="0" relativeHeight="251676672" behindDoc="0" locked="0" layoutInCell="1" allowOverlap="1" wp14:anchorId="52D603A7" wp14:editId="341A534F">
+            <wp:simplePos x="0" y="0"/>
+            <wp:positionH relativeFrom="margin">
+              <wp:align>center</wp:align>
+            </wp:positionH>
+            <wp:positionV relativeFrom="paragraph">
+              <wp:posOffset>558165</wp:posOffset>
+            </wp:positionV>
+            <wp:extent cx="4122420" cy="2705100"/>
             <wp:effectExtent l="0" t="0" r="0" b="0"/>
+            <wp:wrapTopAndBottom/>
             <wp:docPr id="39" name="Image 39"/>
             <wp:cNvGraphicFramePr>
               <a:graphicFrameLocks xmlns:a="http://schemas.openxmlformats.org/drawingml/2006/main" noChangeAspect="1"/>
@@ -7838,7 +7806,13 @@
                     <pic:cNvPicPr/>
                   </pic:nvPicPr>
                   <pic:blipFill>
-                    <a:blip r:embed="rId19"/>
+                    <a:blip r:embed="rId19">
+                      <a:extLst>
+                        <a:ext uri="{28A0092B-C50C-407E-A947-70E740481C1C}">
+                          <a14:useLocalDpi xmlns:a14="http://schemas.microsoft.com/office/drawing/2010/main" val="0"/>
+                        </a:ext>
+                      </a:extLst>
+                    </a:blip>
                     <a:stretch>
                       <a:fillRect/>
                     </a:stretch>
@@ -7846,7 +7820,7 @@
                   <pic:spPr>
                     <a:xfrm>
                       <a:off x="0" y="0"/>
-                      <a:ext cx="5429250" cy="3562350"/>
+                      <a:ext cx="4122420" cy="2705100"/>
                     </a:xfrm>
                     <a:prstGeom prst="rect">
                       <a:avLst/>
@@ -7855,46 +7829,269 @@
                 </pic:pic>
               </a:graphicData>
             </a:graphic>
-          </wp:inline>
+          </wp:anchor>
         </w:drawing>
+      </w:r>
+      <w:r>
+        <w:t>En vous rendant sur l</w:t>
+      </w:r>
+      <w:r>
+        <w:t>a page</w:t>
+      </w:r>
+      <w:r>
+        <w:t xml:space="preserve"> initiale de la maquette</w:t>
+      </w:r>
+      <w:r>
+        <w:t xml:space="preserve">, vous observerez </w:t>
+      </w:r>
+      <w:r>
+        <w:t>un simple formulaire de connexion.</w:t>
+      </w:r>
+    </w:p>
+    <w:p>
+      <w:r>
+        <w:lastRenderedPageBreak/>
+        <w:t>Dans le champ « </w:t>
+      </w:r>
+      <w:r>
+        <w:rPr>
+          <w:b/>
+        </w:rPr>
+        <w:t>Login</w:t>
+      </w:r>
+      <w:r>
+        <w:t xml:space="preserve"> », </w:t>
+      </w:r>
+      <w:r>
+        <w:rPr>
+          <w:u w:val="single"/>
+        </w:rPr>
+        <w:t>il ne faut pas renseigner l’adresse mail de l’utilisateu</w:t>
+      </w:r>
+      <w:r>
+        <w:rPr>
+          <w:u w:val="single"/>
+        </w:rPr>
+        <w:t>r</w:t>
+      </w:r>
+      <w:r>
+        <w:t xml:space="preserve">. En effet, il faudra entrer le </w:t>
+      </w:r>
+      <w:r>
+        <w:rPr>
+          <w:b/>
+        </w:rPr>
+        <w:t>nom d’utilisateur</w:t>
+      </w:r>
+      <w:r>
+        <w:t xml:space="preserve"> (le </w:t>
+      </w:r>
+      <w:proofErr w:type="spellStart"/>
+      <w:r>
+        <w:rPr>
+          <w:i/>
+        </w:rPr>
+        <w:t>username</w:t>
+      </w:r>
+      <w:proofErr w:type="spellEnd"/>
+      <w:r>
+        <w:t>).</w:t>
+      </w:r>
+      <w:r>
+        <w:t xml:space="preserve"> </w:t>
+      </w:r>
+    </w:p>
+    <w:p>
+      <w:r>
+        <w:t>Ce formulaire de connexion utilise une fonction PHP de recherche LDAP (externe à JumpCloud).</w:t>
+      </w:r>
+    </w:p>
+    <w:p>
+      <w:r>
+        <w:t>Si les identifiants saisis sont valides, vous serez redirigé vers une page d’accueil utilisateur.</w:t>
       </w:r>
     </w:p>
     <w:p/>
     <w:p>
-      <w:r>
-        <w:t xml:space="preserve">Ce formulaire de connexion utilise une fonction </w:t>
-      </w:r>
-      <w:r>
-        <w:t xml:space="preserve">PHP </w:t>
-      </w:r>
-      <w:r>
-        <w:t>de recherche LDAP</w:t>
-      </w:r>
-      <w:r>
-        <w:t xml:space="preserve"> </w:t>
-      </w:r>
-      <w:r>
-        <w:t>(</w:t>
-      </w:r>
-      <w:r>
-        <w:t>externe à Jump</w:t>
-      </w:r>
-      <w:r>
-        <w:t>C</w:t>
-      </w:r>
-      <w:r>
-        <w:t>loud</w:t>
-      </w:r>
+      <w:pPr>
+        <w:pStyle w:val="Titre3"/>
+      </w:pPr>
+      <w:r>
+        <w:t>Page d’accueil (</w:t>
+      </w:r>
+      <w:proofErr w:type="spellStart"/>
+      <w:r>
+        <w:t>Overview</w:t>
+      </w:r>
+      <w:proofErr w:type="spellEnd"/>
       <w:r>
         <w:t>)</w:t>
-      </w:r>
-      <w:r>
-        <w:t>.</w:t>
       </w:r>
     </w:p>
     <w:p/>
+    <w:p>
+      <w:r>
+        <w:rPr>
+          <w:noProof/>
+        </w:rPr>
+        <w:drawing>
+          <wp:anchor distT="0" distB="0" distL="114300" distR="114300" simplePos="0" relativeHeight="251677696" behindDoc="0" locked="0" layoutInCell="1" allowOverlap="1" wp14:anchorId="2D20F37E" wp14:editId="73CD150D">
+            <wp:simplePos x="0" y="0"/>
+            <wp:positionH relativeFrom="margin">
+              <wp:align>right</wp:align>
+            </wp:positionH>
+            <wp:positionV relativeFrom="paragraph">
+              <wp:posOffset>293370</wp:posOffset>
+            </wp:positionV>
+            <wp:extent cx="5762625" cy="2828925"/>
+            <wp:effectExtent l="0" t="0" r="9525" b="9525"/>
+            <wp:wrapTopAndBottom/>
+            <wp:docPr id="11" name="Image 11" descr="https://cdn.discordapp.com/attachments/525213507063382027/550388305426907176/unknown.png"/>
+            <wp:cNvGraphicFramePr>
+              <a:graphicFrameLocks xmlns:a="http://schemas.openxmlformats.org/drawingml/2006/main" noChangeAspect="1"/>
+            </wp:cNvGraphicFramePr>
+            <a:graphic xmlns:a="http://schemas.openxmlformats.org/drawingml/2006/main">
+              <a:graphicData uri="http://schemas.openxmlformats.org/drawingml/2006/picture">
+                <pic:pic xmlns:pic="http://schemas.openxmlformats.org/drawingml/2006/picture">
+                  <pic:nvPicPr>
+                    <pic:cNvPr id="0" name="Picture 1" descr="https://cdn.discordapp.com/attachments/525213507063382027/550388305426907176/unknown.png"/>
+                    <pic:cNvPicPr>
+                      <a:picLocks noChangeAspect="1" noChangeArrowheads="1"/>
+                    </pic:cNvPicPr>
+                  </pic:nvPicPr>
+                  <pic:blipFill>
+                    <a:blip r:embed="rId20" cstate="print">
+                      <a:extLst>
+                        <a:ext uri="{28A0092B-C50C-407E-A947-70E740481C1C}">
+                          <a14:useLocalDpi xmlns:a14="http://schemas.microsoft.com/office/drawing/2010/main" val="0"/>
+                        </a:ext>
+                      </a:extLst>
+                    </a:blip>
+                    <a:srcRect/>
+                    <a:stretch>
+                      <a:fillRect/>
+                    </a:stretch>
+                  </pic:blipFill>
+                  <pic:spPr bwMode="auto">
+                    <a:xfrm>
+                      <a:off x="0" y="0"/>
+                      <a:ext cx="5762625" cy="2828925"/>
+                    </a:xfrm>
+                    <a:prstGeom prst="rect">
+                      <a:avLst/>
+                    </a:prstGeom>
+                    <a:noFill/>
+                    <a:ln>
+                      <a:noFill/>
+                    </a:ln>
+                  </pic:spPr>
+                </pic:pic>
+              </a:graphicData>
+            </a:graphic>
+            <wp14:sizeRelH relativeFrom="margin">
+              <wp14:pctWidth>0</wp14:pctWidth>
+            </wp14:sizeRelH>
+            <wp14:sizeRelV relativeFrom="margin">
+              <wp14:pctHeight>0</wp14:pctHeight>
+            </wp14:sizeRelV>
+          </wp:anchor>
+        </w:drawing>
+      </w:r>
+      <w:r>
+        <w:t>Dans cette page, seront affichés les machines auxquelles l’utilisateur connecté aura accès.</w:t>
+      </w:r>
+      <w:bookmarkStart w:id="15" w:name="_GoBack"/>
+      <w:bookmarkEnd w:id="15"/>
+    </w:p>
+    <w:p/>
+    <w:p>
+      <w:r>
+        <w:t>Celles-ci sont récupérées en récupérant les Groupes d’Utilisateurs auxquels l’utilisateur est associé, puis en récupérant les Groupes de Machines eux-mêmes liés à ces groupes d’utilisateurs, et enfin en récupérant les machines jointes à ces groups des machines</w:t>
+      </w:r>
+    </w:p>
+    <w:p>
+      <w:r>
+        <w:rPr>
+          <w:noProof/>
+        </w:rPr>
+        <w:drawing>
+          <wp:anchor distT="0" distB="0" distL="114300" distR="114300" simplePos="0" relativeHeight="251678720" behindDoc="0" locked="0" layoutInCell="1" allowOverlap="1" wp14:anchorId="5C3F6EB7" wp14:editId="4E936E4C">
+            <wp:simplePos x="0" y="0"/>
+            <wp:positionH relativeFrom="margin">
+              <wp:align>center</wp:align>
+            </wp:positionH>
+            <wp:positionV relativeFrom="paragraph">
+              <wp:posOffset>284480</wp:posOffset>
+            </wp:positionV>
+            <wp:extent cx="3267075" cy="2355850"/>
+            <wp:effectExtent l="0" t="0" r="9525" b="6350"/>
+            <wp:wrapTopAndBottom/>
+            <wp:docPr id="51" name="Image 51"/>
+            <wp:cNvGraphicFramePr>
+              <a:graphicFrameLocks xmlns:a="http://schemas.openxmlformats.org/drawingml/2006/main" noChangeAspect="1"/>
+            </wp:cNvGraphicFramePr>
+            <a:graphic xmlns:a="http://schemas.openxmlformats.org/drawingml/2006/main">
+              <a:graphicData uri="http://schemas.openxmlformats.org/drawingml/2006/picture">
+                <pic:pic xmlns:pic="http://schemas.openxmlformats.org/drawingml/2006/picture">
+                  <pic:nvPicPr>
+                    <pic:cNvPr id="0" name="Picture 2"/>
+                    <pic:cNvPicPr>
+                      <a:picLocks noChangeAspect="1" noChangeArrowheads="1"/>
+                    </pic:cNvPicPr>
+                  </pic:nvPicPr>
+                  <pic:blipFill>
+                    <a:blip r:embed="rId21" cstate="print">
+                      <a:extLst>
+                        <a:ext uri="{28A0092B-C50C-407E-A947-70E740481C1C}">
+                          <a14:useLocalDpi xmlns:a14="http://schemas.microsoft.com/office/drawing/2010/main" val="0"/>
+                        </a:ext>
+                      </a:extLst>
+                    </a:blip>
+                    <a:srcRect/>
+                    <a:stretch>
+                      <a:fillRect/>
+                    </a:stretch>
+                  </pic:blipFill>
+                  <pic:spPr bwMode="auto">
+                    <a:xfrm>
+                      <a:off x="0" y="0"/>
+                      <a:ext cx="3267075" cy="2355850"/>
+                    </a:xfrm>
+                    <a:prstGeom prst="rect">
+                      <a:avLst/>
+                    </a:prstGeom>
+                    <a:noFill/>
+                  </pic:spPr>
+                </pic:pic>
+              </a:graphicData>
+            </a:graphic>
+            <wp14:sizeRelH relativeFrom="margin">
+              <wp14:pctWidth>0</wp14:pctWidth>
+            </wp14:sizeRelH>
+            <wp14:sizeRelV relativeFrom="margin">
+              <wp14:pctHeight>0</wp14:pctHeight>
+            </wp14:sizeRelV>
+          </wp:anchor>
+        </w:drawing>
+      </w:r>
+      <w:r>
+        <w:t>Ceci est</w:t>
+      </w:r>
+      <w:r>
+        <w:t xml:space="preserve"> illustré dans le schéma ci-dessous : </w:t>
+      </w:r>
+    </w:p>
+    <w:p>
+      <w:pPr>
+        <w:pStyle w:val="Titre3"/>
+        <w:numPr>
+          <w:ilvl w:val="0"/>
+          <w:numId w:val="0"/>
+        </w:numPr>
+      </w:pPr>
+    </w:p>
     <w:sectPr>
-      <w:footerReference w:type="default" r:id="rId20"/>
+      <w:footerReference w:type="default" r:id="rId22"/>
       <w:pgSz w:w="11906" w:h="16838"/>
       <w:pgMar w:top="1417" w:right="1417" w:bottom="1417" w:left="1417" w:header="708" w:footer="708" w:gutter="0"/>
       <w:pgNumType w:start="1"/>
@@ -10076,6 +10273,36 @@
   </w:num>
   <w:num w:numId="23">
     <w:abstractNumId w:val="13"/>
+  </w:num>
+  <w:num w:numId="24">
+    <w:abstractNumId w:val="17"/>
+    <w:lvlOverride w:ilvl="0">
+      <w:startOverride w:val="1"/>
+    </w:lvlOverride>
+    <w:lvlOverride w:ilvl="1">
+      <w:startOverride w:val="1"/>
+    </w:lvlOverride>
+    <w:lvlOverride w:ilvl="2">
+      <w:startOverride w:val="1"/>
+    </w:lvlOverride>
+    <w:lvlOverride w:ilvl="3">
+      <w:startOverride w:val="1"/>
+    </w:lvlOverride>
+    <w:lvlOverride w:ilvl="4">
+      <w:startOverride w:val="1"/>
+    </w:lvlOverride>
+    <w:lvlOverride w:ilvl="5">
+      <w:startOverride w:val="1"/>
+    </w:lvlOverride>
+    <w:lvlOverride w:ilvl="6">
+      <w:startOverride w:val="1"/>
+    </w:lvlOverride>
+    <w:lvlOverride w:ilvl="7">
+      <w:startOverride w:val="1"/>
+    </w:lvlOverride>
+    <w:lvlOverride w:ilvl="8">
+      <w:startOverride w:val="1"/>
+    </w:lvlOverride>
   </w:num>
 </w:numbering>
 </file>
@@ -11184,7 +11411,7 @@
 </file>
 
 <file path=customXml/itemProps1.xml><?xml version="1.0" encoding="utf-8"?>
-<ds:datastoreItem xmlns:ds="http://schemas.openxmlformats.org/officeDocument/2006/customXml" ds:itemID="{B4F20E15-D815-4D27-A39C-22F8E5E5559F}">
+<ds:datastoreItem xmlns:ds="http://schemas.openxmlformats.org/officeDocument/2006/customXml" ds:itemID="{B1137A1E-24F9-4263-B77B-7CA08BCFC8E4}">
   <ds:schemaRefs>
     <ds:schemaRef ds:uri="http://schemas.openxmlformats.org/officeDocument/2006/bibliography"/>
   </ds:schemaRefs>

</xml_diff>

<commit_message>
Doc finished + removed API Key
</commit_message>
<xml_diff>
--- a/docs/DocumentTechnique.docx
+++ b/docs/DocumentTechnique.docx
@@ -4156,6 +4156,8 @@
           <w:r>
             <w:t>Table des matières</w:t>
           </w:r>
+          <w:bookmarkStart w:id="0" w:name="_GoBack"/>
+          <w:bookmarkEnd w:id="0"/>
         </w:p>
         <w:p>
           <w:pPr>
@@ -4193,13 +4195,13 @@
             </w:rPr>
             <w:fldChar w:fldCharType="separate"/>
           </w:r>
-          <w:hyperlink w:anchor="_Toc1814187" w:history="1">
+          <w:hyperlink w:anchor="_Toc2331142" w:history="1">
             <w:r>
               <w:rPr>
                 <w:rStyle w:val="Lienhypertexte"/>
                 <w:noProof/>
               </w:rPr>
-              <w:t>Authentication API</w:t>
+              <w:t>JumpCloud API</w:t>
             </w:r>
             <w:r>
               <w:rPr>
@@ -4220,7 +4222,7 @@
                 <w:noProof/>
                 <w:webHidden/>
               </w:rPr>
-              <w:instrText xml:space="preserve"> PAGEREF _Toc1814187 \h </w:instrText>
+              <w:instrText xml:space="preserve"> PAGEREF _Toc2331142 \h </w:instrText>
             </w:r>
             <w:r>
               <w:rPr>
@@ -4266,7 +4268,7 @@
               <w:lang w:eastAsia="fr-FR"/>
             </w:rPr>
           </w:pPr>
-          <w:hyperlink w:anchor="_Toc1814188" w:history="1">
+          <w:hyperlink w:anchor="_Toc2331143" w:history="1">
             <w:r>
               <w:rPr>
                 <w:rStyle w:val="Lienhypertexte"/>
@@ -4310,7 +4312,7 @@
                 <w:noProof/>
                 <w:webHidden/>
               </w:rPr>
-              <w:instrText xml:space="preserve"> PAGEREF _Toc1814188 \h </w:instrText>
+              <w:instrText xml:space="preserve"> PAGEREF _Toc2331143 \h </w:instrText>
             </w:r>
             <w:r>
               <w:rPr>
@@ -4356,7 +4358,7 @@
               <w:lang w:eastAsia="fr-FR"/>
             </w:rPr>
           </w:pPr>
-          <w:hyperlink w:anchor="_Toc1814189" w:history="1">
+          <w:hyperlink w:anchor="_Toc2331144" w:history="1">
             <w:r>
               <w:rPr>
                 <w:rStyle w:val="Lienhypertexte"/>
@@ -4379,7 +4381,7 @@
                 <w:rStyle w:val="Lienhypertexte"/>
                 <w:noProof/>
               </w:rPr>
-              <w:t>Admin Configuration</w:t>
+              <w:t>Configuration Administrateur</w:t>
             </w:r>
             <w:r>
               <w:rPr>
@@ -4400,7 +4402,7 @@
                 <w:noProof/>
                 <w:webHidden/>
               </w:rPr>
-              <w:instrText xml:space="preserve"> PAGEREF _Toc1814189 \h </w:instrText>
+              <w:instrText xml:space="preserve"> PAGEREF _Toc2331144 \h </w:instrText>
             </w:r>
             <w:r>
               <w:rPr>
@@ -4446,7 +4448,7 @@
               <w:lang w:eastAsia="fr-FR"/>
             </w:rPr>
           </w:pPr>
-          <w:hyperlink w:anchor="_Toc1814190" w:history="1">
+          <w:hyperlink w:anchor="_Toc2331145" w:history="1">
             <w:r>
               <w:rPr>
                 <w:rStyle w:val="Lienhypertexte"/>
@@ -4491,7 +4493,7 @@
                 <w:noProof/>
                 <w:webHidden/>
               </w:rPr>
-              <w:instrText xml:space="preserve"> PAGEREF _Toc1814190 \h </w:instrText>
+              <w:instrText xml:space="preserve"> PAGEREF _Toc2331145 \h </w:instrText>
             </w:r>
             <w:r>
               <w:rPr>
@@ -4537,7 +4539,7 @@
               <w:lang w:eastAsia="fr-FR"/>
             </w:rPr>
           </w:pPr>
-          <w:hyperlink w:anchor="_Toc1814191" w:history="1">
+          <w:hyperlink w:anchor="_Toc2331146" w:history="1">
             <w:r>
               <w:rPr>
                 <w:rStyle w:val="Lienhypertexte"/>
@@ -4582,7 +4584,7 @@
                 <w:noProof/>
                 <w:webHidden/>
               </w:rPr>
-              <w:instrText xml:space="preserve"> PAGEREF _Toc1814191 \h </w:instrText>
+              <w:instrText xml:space="preserve"> PAGEREF _Toc2331146 \h </w:instrText>
             </w:r>
             <w:r>
               <w:rPr>
@@ -4628,7 +4630,7 @@
               <w:lang w:eastAsia="fr-FR"/>
             </w:rPr>
           </w:pPr>
-          <w:hyperlink w:anchor="_Toc1814192" w:history="1">
+          <w:hyperlink w:anchor="_Toc2331147" w:history="1">
             <w:r>
               <w:rPr>
                 <w:rStyle w:val="Lienhypertexte"/>
@@ -4673,7 +4675,7 @@
                 <w:noProof/>
                 <w:webHidden/>
               </w:rPr>
-              <w:instrText xml:space="preserve"> PAGEREF _Toc1814192 \h </w:instrText>
+              <w:instrText xml:space="preserve"> PAGEREF _Toc2331147 \h </w:instrText>
             </w:r>
             <w:r>
               <w:rPr>
@@ -4693,7 +4695,7 @@
                 <w:noProof/>
                 <w:webHidden/>
               </w:rPr>
-              <w:t>4</w:t>
+              <w:t>5</w:t>
             </w:r>
             <w:r>
               <w:rPr>
@@ -4719,7 +4721,7 @@
               <w:lang w:eastAsia="fr-FR"/>
             </w:rPr>
           </w:pPr>
-          <w:hyperlink w:anchor="_Toc1814193" w:history="1">
+          <w:hyperlink w:anchor="_Toc2331148" w:history="1">
             <w:r>
               <w:rPr>
                 <w:rStyle w:val="Lienhypertexte"/>
@@ -4764,7 +4766,7 @@
                 <w:noProof/>
                 <w:webHidden/>
               </w:rPr>
-              <w:instrText xml:space="preserve"> PAGEREF _Toc1814193 \h </w:instrText>
+              <w:instrText xml:space="preserve"> PAGEREF _Toc2331148 \h </w:instrText>
             </w:r>
             <w:r>
               <w:rPr>
@@ -4784,7 +4786,7 @@
                 <w:noProof/>
                 <w:webHidden/>
               </w:rPr>
-              <w:t>5</w:t>
+              <w:t>6</w:t>
             </w:r>
             <w:r>
               <w:rPr>
@@ -4810,7 +4812,7 @@
               <w:lang w:eastAsia="fr-FR"/>
             </w:rPr>
           </w:pPr>
-          <w:hyperlink w:anchor="_Toc1814194" w:history="1">
+          <w:hyperlink w:anchor="_Toc2331149" w:history="1">
             <w:r>
               <w:rPr>
                 <w:rStyle w:val="Lienhypertexte"/>
@@ -4837,7 +4839,7 @@
                 <w:noProof/>
                 <w:webHidden/>
               </w:rPr>
-              <w:instrText xml:space="preserve"> PAGEREF _Toc1814194 \h </w:instrText>
+              <w:instrText xml:space="preserve"> PAGEREF _Toc2331149 \h </w:instrText>
             </w:r>
             <w:r>
               <w:rPr>
@@ -4857,7 +4859,7 @@
                 <w:noProof/>
                 <w:webHidden/>
               </w:rPr>
-              <w:t>6</w:t>
+              <w:t>7</w:t>
             </w:r>
             <w:r>
               <w:rPr>
@@ -4883,7 +4885,7 @@
               <w:lang w:eastAsia="fr-FR"/>
             </w:rPr>
           </w:pPr>
-          <w:hyperlink w:anchor="_Toc1814195" w:history="1">
+          <w:hyperlink w:anchor="_Toc2331150" w:history="1">
             <w:r>
               <w:rPr>
                 <w:rStyle w:val="Lienhypertexte"/>
@@ -4927,7 +4929,7 @@
                 <w:noProof/>
                 <w:webHidden/>
               </w:rPr>
-              <w:instrText xml:space="preserve"> PAGEREF _Toc1814195 \h </w:instrText>
+              <w:instrText xml:space="preserve"> PAGEREF _Toc2331150 \h </w:instrText>
             </w:r>
             <w:r>
               <w:rPr>
@@ -4947,7 +4949,7 @@
                 <w:noProof/>
                 <w:webHidden/>
               </w:rPr>
-              <w:t>6</w:t>
+              <w:t>7</w:t>
             </w:r>
             <w:r>
               <w:rPr>
@@ -4973,7 +4975,7 @@
               <w:lang w:eastAsia="fr-FR"/>
             </w:rPr>
           </w:pPr>
-          <w:hyperlink w:anchor="_Toc1814196" w:history="1">
+          <w:hyperlink w:anchor="_Toc2331151" w:history="1">
             <w:r>
               <w:rPr>
                 <w:rStyle w:val="Lienhypertexte"/>
@@ -5018,7 +5020,7 @@
                 <w:noProof/>
                 <w:webHidden/>
               </w:rPr>
-              <w:instrText xml:space="preserve"> PAGEREF _Toc1814196 \h </w:instrText>
+              <w:instrText xml:space="preserve"> PAGEREF _Toc2331151 \h </w:instrText>
             </w:r>
             <w:r>
               <w:rPr>
@@ -5038,7 +5040,7 @@
                 <w:noProof/>
                 <w:webHidden/>
               </w:rPr>
-              <w:t>6</w:t>
+              <w:t>7</w:t>
             </w:r>
             <w:r>
               <w:rPr>
@@ -5064,7 +5066,7 @@
               <w:lang w:eastAsia="fr-FR"/>
             </w:rPr>
           </w:pPr>
-          <w:hyperlink w:anchor="_Toc1814197" w:history="1">
+          <w:hyperlink w:anchor="_Toc2331152" w:history="1">
             <w:r>
               <w:rPr>
                 <w:rStyle w:val="Lienhypertexte"/>
@@ -5109,7 +5111,7 @@
                 <w:noProof/>
                 <w:webHidden/>
               </w:rPr>
-              <w:instrText xml:space="preserve"> PAGEREF _Toc1814197 \h </w:instrText>
+              <w:instrText xml:space="preserve"> PAGEREF _Toc2331152 \h </w:instrText>
             </w:r>
             <w:r>
               <w:rPr>
@@ -5129,7 +5131,7 @@
                 <w:noProof/>
                 <w:webHidden/>
               </w:rPr>
-              <w:t>6</w:t>
+              <w:t>7</w:t>
             </w:r>
             <w:r>
               <w:rPr>
@@ -5155,7 +5157,7 @@
               <w:lang w:eastAsia="fr-FR"/>
             </w:rPr>
           </w:pPr>
-          <w:hyperlink w:anchor="_Toc1814198" w:history="1">
+          <w:hyperlink w:anchor="_Toc2331153" w:history="1">
             <w:r>
               <w:rPr>
                 <w:rStyle w:val="Lienhypertexte"/>
@@ -5199,7 +5201,7 @@
                 <w:noProof/>
                 <w:webHidden/>
               </w:rPr>
-              <w:instrText xml:space="preserve"> PAGEREF _Toc1814198 \h </w:instrText>
+              <w:instrText xml:space="preserve"> PAGEREF _Toc2331153 \h </w:instrText>
             </w:r>
             <w:r>
               <w:rPr>
@@ -5219,7 +5221,7 @@
                 <w:noProof/>
                 <w:webHidden/>
               </w:rPr>
-              <w:t>6</w:t>
+              <w:t>7</w:t>
             </w:r>
             <w:r>
               <w:rPr>
@@ -5245,7 +5247,7 @@
               <w:lang w:eastAsia="fr-FR"/>
             </w:rPr>
           </w:pPr>
-          <w:hyperlink w:anchor="_Toc1814199" w:history="1">
+          <w:hyperlink w:anchor="_Toc2331154" w:history="1">
             <w:r>
               <w:rPr>
                 <w:rStyle w:val="Lienhypertexte"/>
@@ -5290,7 +5292,7 @@
                 <w:noProof/>
                 <w:webHidden/>
               </w:rPr>
-              <w:instrText xml:space="preserve"> PAGEREF _Toc1814199 \h </w:instrText>
+              <w:instrText xml:space="preserve"> PAGEREF _Toc2331154 \h </w:instrText>
             </w:r>
             <w:r>
               <w:rPr>
@@ -5310,7 +5312,7 @@
                 <w:noProof/>
                 <w:webHidden/>
               </w:rPr>
-              <w:t>6</w:t>
+              <w:t>7</w:t>
             </w:r>
             <w:r>
               <w:rPr>
@@ -5336,7 +5338,7 @@
               <w:lang w:eastAsia="fr-FR"/>
             </w:rPr>
           </w:pPr>
-          <w:hyperlink w:anchor="_Toc1814200" w:history="1">
+          <w:hyperlink w:anchor="_Toc2331155" w:history="1">
             <w:r>
               <w:rPr>
                 <w:rStyle w:val="Lienhypertexte"/>
@@ -5381,7 +5383,7 @@
                 <w:noProof/>
                 <w:webHidden/>
               </w:rPr>
-              <w:instrText xml:space="preserve"> PAGEREF _Toc1814200 \h </w:instrText>
+              <w:instrText xml:space="preserve"> PAGEREF _Toc2331155 \h </w:instrText>
             </w:r>
             <w:r>
               <w:rPr>
@@ -5401,7 +5403,7 @@
                 <w:noProof/>
                 <w:webHidden/>
               </w:rPr>
-              <w:t>7</w:t>
+              <w:t>8</w:t>
             </w:r>
             <w:r>
               <w:rPr>
@@ -5427,7 +5429,7 @@
               <w:lang w:eastAsia="fr-FR"/>
             </w:rPr>
           </w:pPr>
-          <w:hyperlink w:anchor="_Toc1814201" w:history="1">
+          <w:hyperlink w:anchor="_Toc2331156" w:history="1">
             <w:r>
               <w:rPr>
                 <w:rStyle w:val="Lienhypertexte"/>
@@ -5472,7 +5474,7 @@
                 <w:noProof/>
                 <w:webHidden/>
               </w:rPr>
-              <w:instrText xml:space="preserve"> PAGEREF _Toc1814201 \h </w:instrText>
+              <w:instrText xml:space="preserve"> PAGEREF _Toc2331156 \h </w:instrText>
             </w:r>
             <w:r>
               <w:rPr>
@@ -5492,7 +5494,97 @@
                 <w:noProof/>
                 <w:webHidden/>
               </w:rPr>
-              <w:t>8</w:t>
+              <w:t>9</w:t>
+            </w:r>
+            <w:r>
+              <w:rPr>
+                <w:noProof/>
+                <w:webHidden/>
+              </w:rPr>
+              <w:fldChar w:fldCharType="end"/>
+            </w:r>
+          </w:hyperlink>
+        </w:p>
+        <w:p>
+          <w:pPr>
+            <w:pStyle w:val="TM2"/>
+            <w:tabs>
+              <w:tab w:val="left" w:pos="660"/>
+              <w:tab w:val="right" w:leader="dot" w:pos="9062"/>
+            </w:tabs>
+            <w:rPr>
+              <w:rFonts w:asciiTheme="minorHAnsi" w:eastAsiaTheme="minorEastAsia" w:hAnsiTheme="minorHAnsi" w:cstheme="minorBidi"/>
+              <w:noProof/>
+              <w:color w:val="auto"/>
+              <w:szCs w:val="22"/>
+              <w:lang w:eastAsia="fr-FR"/>
+            </w:rPr>
+          </w:pPr>
+          <w:hyperlink w:anchor="_Toc2331157" w:history="1">
+            <w:r>
+              <w:rPr>
+                <w:rStyle w:val="Lienhypertexte"/>
+                <w:noProof/>
+              </w:rPr>
+              <w:t>III.</w:t>
+            </w:r>
+            <w:r>
+              <w:rPr>
+                <w:rFonts w:asciiTheme="minorHAnsi" w:eastAsiaTheme="minorEastAsia" w:hAnsiTheme="minorHAnsi" w:cstheme="minorBidi"/>
+                <w:noProof/>
+                <w:color w:val="auto"/>
+                <w:szCs w:val="22"/>
+                <w:lang w:eastAsia="fr-FR"/>
+              </w:rPr>
+              <w:tab/>
+            </w:r>
+            <w:r>
+              <w:rPr>
+                <w:rStyle w:val="Lienhypertexte"/>
+                <w:noProof/>
+              </w:rPr>
+              <w:t>Utilisation de la maquette</w:t>
+            </w:r>
+            <w:r>
+              <w:rPr>
+                <w:noProof/>
+                <w:webHidden/>
+              </w:rPr>
+              <w:tab/>
+            </w:r>
+            <w:r>
+              <w:rPr>
+                <w:noProof/>
+                <w:webHidden/>
+              </w:rPr>
+              <w:fldChar w:fldCharType="begin"/>
+            </w:r>
+            <w:r>
+              <w:rPr>
+                <w:noProof/>
+                <w:webHidden/>
+              </w:rPr>
+              <w:instrText xml:space="preserve"> PAGEREF _Toc2331157 \h </w:instrText>
+            </w:r>
+            <w:r>
+              <w:rPr>
+                <w:noProof/>
+                <w:webHidden/>
+              </w:rPr>
+            </w:r>
+            <w:r>
+              <w:rPr>
+                <w:noProof/>
+                <w:webHidden/>
+              </w:rPr>
+              <w:fldChar w:fldCharType="separate"/>
+            </w:r>
+            <w:r>
+              <w:rPr>
+                <w:noProof/>
+                <w:webHidden/>
+              </w:rPr>
+              <w:t>9</w:t>
             </w:r>
             <w:r>
               <w:rPr>
@@ -5518,13 +5610,13 @@
               <w:lang w:eastAsia="fr-FR"/>
             </w:rPr>
           </w:pPr>
-          <w:hyperlink w:anchor="_Toc1814202" w:history="1">
+          <w:hyperlink w:anchor="_Toc2331158" w:history="1">
             <w:r>
               <w:rPr>
                 <w:rStyle w:val="Lienhypertexte"/>
                 <w:noProof/>
               </w:rPr>
-              <w:t>D.</w:t>
+              <w:t>A.</w:t>
             </w:r>
             <w:r>
               <w:rPr>
@@ -5542,7 +5634,7 @@
                 <w:rStyle w:val="Lienhypertexte"/>
                 <w:noProof/>
               </w:rPr>
-              <w:t>Utilisation de la maquette</w:t>
+              <w:t>Authentification d’un utilisateur</w:t>
             </w:r>
             <w:r>
               <w:rPr>
@@ -5563,7 +5655,7 @@
                 <w:noProof/>
                 <w:webHidden/>
               </w:rPr>
-              <w:instrText xml:space="preserve"> PAGEREF _Toc1814202 \h </w:instrText>
+              <w:instrText xml:space="preserve"> PAGEREF _Toc2331158 \h </w:instrText>
             </w:r>
             <w:r>
               <w:rPr>
@@ -5583,7 +5675,98 @@
                 <w:noProof/>
                 <w:webHidden/>
               </w:rPr>
-              <w:t>8</w:t>
+              <w:t>9</w:t>
+            </w:r>
+            <w:r>
+              <w:rPr>
+                <w:noProof/>
+                <w:webHidden/>
+              </w:rPr>
+              <w:fldChar w:fldCharType="end"/>
+            </w:r>
+          </w:hyperlink>
+        </w:p>
+        <w:p>
+          <w:pPr>
+            <w:pStyle w:val="TM3"/>
+            <w:tabs>
+              <w:tab w:val="left" w:pos="1100"/>
+            </w:tabs>
+            <w:rPr>
+              <w:rFonts w:asciiTheme="minorHAnsi" w:eastAsiaTheme="minorEastAsia" w:hAnsiTheme="minorHAnsi" w:cstheme="minorBidi"/>
+              <w:noProof/>
+              <w:color w:val="auto"/>
+              <w:sz w:val="22"/>
+              <w:szCs w:val="22"/>
+              <w:lang w:eastAsia="fr-FR"/>
+            </w:rPr>
+          </w:pPr>
+          <w:hyperlink w:anchor="_Toc2331159" w:history="1">
+            <w:r>
+              <w:rPr>
+                <w:rStyle w:val="Lienhypertexte"/>
+                <w:noProof/>
+              </w:rPr>
+              <w:t>B.</w:t>
+            </w:r>
+            <w:r>
+              <w:rPr>
+                <w:rFonts w:asciiTheme="minorHAnsi" w:eastAsiaTheme="minorEastAsia" w:hAnsiTheme="minorHAnsi" w:cstheme="minorBidi"/>
+                <w:noProof/>
+                <w:color w:val="auto"/>
+                <w:sz w:val="22"/>
+                <w:szCs w:val="22"/>
+                <w:lang w:eastAsia="fr-FR"/>
+              </w:rPr>
+              <w:tab/>
+            </w:r>
+            <w:r>
+              <w:rPr>
+                <w:rStyle w:val="Lienhypertexte"/>
+                <w:noProof/>
+              </w:rPr>
+              <w:t>Page d’accueil (Overview)</w:t>
+            </w:r>
+            <w:r>
+              <w:rPr>
+                <w:noProof/>
+                <w:webHidden/>
+              </w:rPr>
+              <w:tab/>
+            </w:r>
+            <w:r>
+              <w:rPr>
+                <w:noProof/>
+                <w:webHidden/>
+              </w:rPr>
+              <w:fldChar w:fldCharType="begin"/>
+            </w:r>
+            <w:r>
+              <w:rPr>
+                <w:noProof/>
+                <w:webHidden/>
+              </w:rPr>
+              <w:instrText xml:space="preserve"> PAGEREF _Toc2331159 \h </w:instrText>
+            </w:r>
+            <w:r>
+              <w:rPr>
+                <w:noProof/>
+                <w:webHidden/>
+              </w:rPr>
+            </w:r>
+            <w:r>
+              <w:rPr>
+                <w:noProof/>
+                <w:webHidden/>
+              </w:rPr>
+              <w:fldChar w:fldCharType="separate"/>
+            </w:r>
+            <w:r>
+              <w:rPr>
+                <w:noProof/>
+                <w:webHidden/>
+              </w:rPr>
+              <w:t>10</w:t>
             </w:r>
             <w:r>
               <w:rPr>
@@ -5623,64 +5806,59 @@
       <w:pPr>
         <w:pStyle w:val="Titre1"/>
       </w:pPr>
-      <w:bookmarkStart w:id="0" w:name="_Toc1814187"/>
-      <w:proofErr w:type="spellStart"/>
+      <w:bookmarkStart w:id="1" w:name="_Toc2331142"/>
       <w:r>
         <w:lastRenderedPageBreak/>
-        <w:t>Authentication</w:t>
-      </w:r>
-      <w:proofErr w:type="spellEnd"/>
+        <w:t>JumpCloud</w:t>
+      </w:r>
       <w:r>
         <w:t xml:space="preserve"> API</w:t>
-      </w:r>
-      <w:bookmarkEnd w:id="0"/>
-    </w:p>
-    <w:p>
-      <w:pPr>
-        <w:pStyle w:val="Titre2"/>
-      </w:pPr>
-      <w:bookmarkStart w:id="1" w:name="_Toc1814188"/>
-      <w:r>
-        <w:t>Vue d’ensemble</w:t>
       </w:r>
       <w:bookmarkEnd w:id="1"/>
     </w:p>
     <w:p>
       <w:pPr>
-        <w:ind w:left="360"/>
-      </w:pPr>
-      <w:r>
-        <w:t>Dans cette</w:t>
-      </w:r>
-      <w:r>
-        <w:t xml:space="preserve"> partie, nous allons expliquer comment fonctionne l’API JumpCloud.</w:t>
-      </w:r>
+        <w:pStyle w:val="Titre2"/>
+      </w:pPr>
+      <w:bookmarkStart w:id="2" w:name="_Toc2331143"/>
+      <w:r>
+        <w:t>Vue d’ensemble</w:t>
+      </w:r>
+      <w:bookmarkEnd w:id="2"/>
     </w:p>
     <w:p>
-      <w:pPr>
-        <w:ind w:left="360"/>
-      </w:pPr>
-      <w:r>
-        <w:t>A faire.</w:t>
+      <w:r>
+        <w:rPr>
+          <w:color w:val="333A42"/>
+        </w:rPr>
+        <w:t xml:space="preserve">JumpCloud fournir un annuaire sous la forme d’un service qui permet </w:t>
+      </w:r>
+      <w:r>
+        <w:t>de centraliser la gestion et l’authentification pour les collaborateurs, sans serveur ni infrastructure.</w:t>
       </w:r>
     </w:p>
     <w:p>
-      <w:pPr>
-        <w:ind w:left="360"/>
-      </w:pPr>
+      <w:r>
+        <w:t>L’annuaire permet également une connexion sécurisée aux utilisateurs aux différentes ressources réseau, applications, systèmes et stockage dont ils ont besoin lorsqu'ils en ont besoin.</w:t>
+      </w:r>
     </w:p>
     <w:p>
       <w:pPr>
+        <w:ind w:left="360"/>
+      </w:pPr>
+    </w:p>
+    <w:p>
+      <w:pPr>
         <w:pStyle w:val="Titre2"/>
       </w:pPr>
-      <w:bookmarkStart w:id="2" w:name="_Toc1814189"/>
+      <w:bookmarkStart w:id="3" w:name="_Toc2331144"/>
       <w:r>
         <w:t>Configuration</w:t>
       </w:r>
-      <w:bookmarkEnd w:id="2"/>
       <w:r>
         <w:t xml:space="preserve"> Administrateur</w:t>
       </w:r>
+      <w:bookmarkEnd w:id="3"/>
     </w:p>
     <w:p>
       <w:r>
@@ -5709,11 +5887,11 @@
       <w:pPr>
         <w:pStyle w:val="Titre3"/>
       </w:pPr>
-      <w:bookmarkStart w:id="3" w:name="_Toc1814190"/>
+      <w:bookmarkStart w:id="4" w:name="_Toc2331145"/>
       <w:r>
         <w:t>Connexion à la console Administrateur</w:t>
       </w:r>
-      <w:bookmarkEnd w:id="3"/>
+      <w:bookmarkEnd w:id="4"/>
     </w:p>
     <w:p/>
     <w:p>
@@ -5898,16 +6076,12 @@
       </w:pPr>
     </w:p>
     <w:p>
-      <w:pPr>
-        <w:ind w:left="360"/>
-      </w:pPr>
       <w:r>
         <w:rPr>
           <w:noProof/>
         </w:rPr>
-        <w:lastRenderedPageBreak/>
         <w:drawing>
-          <wp:anchor distT="0" distB="0" distL="114300" distR="114300" simplePos="0" relativeHeight="251672576" behindDoc="0" locked="0" layoutInCell="1" allowOverlap="1" wp14:anchorId="740CF7D8" wp14:editId="38E8A654">
+          <wp:anchor distT="0" distB="0" distL="114300" distR="114300" simplePos="0" relativeHeight="251672576" behindDoc="0" locked="0" layoutInCell="1" allowOverlap="1" wp14:anchorId="740CF7D8" wp14:editId="06FBAB98">
             <wp:simplePos x="0" y="0"/>
             <wp:positionH relativeFrom="margin">
               <wp:align>center</wp:align>
@@ -5994,7 +6168,6 @@
     <w:p>
       <w:pPr>
         <w:spacing w:before="240"/>
-        <w:ind w:left="360"/>
       </w:pPr>
       <w:r>
         <w:t>Ensuite, entrez vos identifiants, afin d’accéder à votre Interface de configuration JumpCloud.</w:t>
@@ -6005,7 +6178,7 @@
       <w:pPr>
         <w:pStyle w:val="Titre3"/>
       </w:pPr>
-      <w:bookmarkStart w:id="4" w:name="_Toc1814191"/>
+      <w:bookmarkStart w:id="5" w:name="_Toc2331146"/>
       <w:r>
         <w:t>Ajout d’</w:t>
       </w:r>
@@ -6015,7 +6188,7 @@
       <w:r>
         <w:t>tilisateurs</w:t>
       </w:r>
-      <w:bookmarkEnd w:id="4"/>
+      <w:bookmarkEnd w:id="5"/>
     </w:p>
     <w:p>
       <w:r>
@@ -6028,7 +6201,7 @@
           <w:noProof/>
         </w:rPr>
         <w:drawing>
-          <wp:anchor distT="0" distB="0" distL="114300" distR="114300" simplePos="0" relativeHeight="251674624" behindDoc="0" locked="0" layoutInCell="1" allowOverlap="1" wp14:anchorId="2CAE11B2" wp14:editId="0B4A7D5D">
+          <wp:anchor distT="0" distB="0" distL="114300" distR="114300" simplePos="0" relativeHeight="251674624" behindDoc="0" locked="0" layoutInCell="1" allowOverlap="1" wp14:anchorId="2CAE11B2" wp14:editId="49C48BF7">
             <wp:simplePos x="0" y="0"/>
             <wp:positionH relativeFrom="margin">
               <wp:posOffset>3138805</wp:posOffset>
@@ -6154,16 +6327,16 @@
           <w:noProof/>
         </w:rPr>
         <w:drawing>
-          <wp:anchor distT="0" distB="0" distL="114300" distR="114300" simplePos="0" relativeHeight="251675648" behindDoc="0" locked="0" layoutInCell="1" allowOverlap="1" wp14:anchorId="1BFF08B9" wp14:editId="395DB19E">
+          <wp:anchor distT="0" distB="0" distL="114300" distR="114300" simplePos="0" relativeHeight="251675648" behindDoc="0" locked="0" layoutInCell="1" allowOverlap="1" wp14:anchorId="1BFF08B9" wp14:editId="1DC10E78">
             <wp:simplePos x="0" y="0"/>
             <wp:positionH relativeFrom="margin">
               <wp:align>center</wp:align>
             </wp:positionH>
             <wp:positionV relativeFrom="paragraph">
-              <wp:posOffset>502920</wp:posOffset>
+              <wp:posOffset>472440</wp:posOffset>
             </wp:positionV>
-            <wp:extent cx="5107305" cy="3730625"/>
-            <wp:effectExtent l="0" t="0" r="0" b="3175"/>
+            <wp:extent cx="4726305" cy="3451225"/>
+            <wp:effectExtent l="0" t="0" r="0" b="0"/>
             <wp:wrapTopAndBottom/>
             <wp:docPr id="44" name="Image 44"/>
             <wp:cNvGraphicFramePr>
@@ -6191,7 +6364,7 @@
                   <pic:spPr>
                     <a:xfrm>
                       <a:off x="0" y="0"/>
-                      <a:ext cx="5107305" cy="3730625"/>
+                      <a:ext cx="4726305" cy="3451225"/>
                     </a:xfrm>
                     <a:prstGeom prst="rect">
                       <a:avLst/>
@@ -6245,11 +6418,11 @@
       <w:pPr>
         <w:pStyle w:val="Titre3"/>
       </w:pPr>
-      <w:bookmarkStart w:id="5" w:name="_Toc1814192"/>
+      <w:bookmarkStart w:id="6" w:name="_Toc2331147"/>
       <w:r>
         <w:t>Ajout de Groupes</w:t>
       </w:r>
-      <w:bookmarkEnd w:id="5"/>
+      <w:bookmarkEnd w:id="6"/>
     </w:p>
     <w:p/>
     <w:p>
@@ -6452,7 +6625,7 @@
           <w:noProof/>
         </w:rPr>
         <w:drawing>
-          <wp:anchor distT="0" distB="0" distL="114300" distR="114300" simplePos="0" relativeHeight="251667456" behindDoc="0" locked="0" layoutInCell="1" allowOverlap="1" wp14:anchorId="2CFFD87D" wp14:editId="6E2111AB">
+          <wp:anchor distT="0" distB="0" distL="114300" distR="114300" simplePos="0" relativeHeight="251667456" behindDoc="0" locked="0" layoutInCell="1" allowOverlap="1" wp14:anchorId="2CFFD87D" wp14:editId="77F2198F">
             <wp:simplePos x="0" y="0"/>
             <wp:positionH relativeFrom="margin">
               <wp:align>center</wp:align>
@@ -6563,7 +6736,7 @@
           <w:noProof/>
         </w:rPr>
         <w:drawing>
-          <wp:anchor distT="0" distB="0" distL="114300" distR="114300" simplePos="0" relativeHeight="251668480" behindDoc="0" locked="0" layoutInCell="1" allowOverlap="1" wp14:anchorId="05AFBA4C" wp14:editId="45797962">
+          <wp:anchor distT="0" distB="0" distL="114300" distR="114300" simplePos="0" relativeHeight="251668480" behindDoc="0" locked="0" layoutInCell="1" allowOverlap="1" wp14:anchorId="05AFBA4C" wp14:editId="4AA01860">
             <wp:simplePos x="0" y="0"/>
             <wp:positionH relativeFrom="margin">
               <wp:align>center</wp:align>
@@ -6671,11 +6844,11 @@
       <w:pPr>
         <w:pStyle w:val="Titre3"/>
       </w:pPr>
-      <w:bookmarkStart w:id="6" w:name="_Toc1814193"/>
+      <w:bookmarkStart w:id="7" w:name="_Toc2331148"/>
       <w:r>
         <w:t>Autres Ajouts</w:t>
       </w:r>
-      <w:bookmarkEnd w:id="6"/>
+      <w:bookmarkEnd w:id="7"/>
     </w:p>
     <w:p/>
     <w:p>
@@ -6831,38 +7004,20 @@
       <w:r>
         <w:t>/VPN sans devoir se préoccuper des identifiants (les identifiants JumpCloud seront utilisés automatiquement).</w:t>
       </w:r>
+      <w:r>
+        <w:br w:type="page"/>
+      </w:r>
     </w:p>
     <w:p>
       <w:pPr>
-        <w:pStyle w:val="Paragraphedeliste"/>
-      </w:pPr>
-    </w:p>
-    <w:p>
-      <w:pPr>
-        <w:pStyle w:val="Paragraphedeliste"/>
-      </w:pPr>
-    </w:p>
-    <w:p>
-      <w:pPr>
-        <w:pStyle w:val="Titre2"/>
-      </w:pPr>
-      <w:r>
-        <w:t>Fonctionnement de l’API</w:t>
-      </w:r>
-      <w:r>
-        <w:br w:type="page"/>
-      </w:r>
-    </w:p>
-    <w:p>
-      <w:pPr>
         <w:pStyle w:val="Titre1"/>
       </w:pPr>
-      <w:bookmarkStart w:id="7" w:name="_Toc1814194"/>
+      <w:bookmarkStart w:id="8" w:name="_Toc2331149"/>
       <w:r>
         <w:lastRenderedPageBreak/>
         <w:t>Guide utilisateur de la maquette</w:t>
       </w:r>
-      <w:bookmarkEnd w:id="7"/>
+      <w:bookmarkEnd w:id="8"/>
     </w:p>
     <w:p>
       <w:pPr>
@@ -6872,14 +7027,14 @@
           <w:numId w:val="2"/>
         </w:numPr>
       </w:pPr>
-      <w:bookmarkStart w:id="8" w:name="_Toc1814195"/>
+      <w:bookmarkStart w:id="9" w:name="_Toc2331150"/>
       <w:r>
         <w:t>Prérequis Windows</w:t>
       </w:r>
       <w:r>
         <w:t xml:space="preserve"> (avec XAMPP)</w:t>
       </w:r>
-      <w:bookmarkEnd w:id="8"/>
+      <w:bookmarkEnd w:id="9"/>
     </w:p>
     <w:p>
       <w:pPr>
@@ -6889,16 +7044,14 @@
           <w:numId w:val="19"/>
         </w:numPr>
       </w:pPr>
-      <w:bookmarkStart w:id="9" w:name="_Toc1814196"/>
+      <w:bookmarkStart w:id="10" w:name="_Toc2331151"/>
       <w:r>
         <w:t>Activation de l’extension PHP LDAP</w:t>
       </w:r>
-      <w:bookmarkEnd w:id="9"/>
+      <w:bookmarkEnd w:id="10"/>
     </w:p>
+    <w:p/>
     <w:p>
-      <w:pPr>
-        <w:ind w:firstLine="360"/>
-      </w:pPr>
       <w:r>
         <w:t>Pour utiliser l’</w:t>
       </w:r>
@@ -7155,14 +7308,14 @@
           <w:numId w:val="19"/>
         </w:numPr>
       </w:pPr>
-      <w:bookmarkStart w:id="10" w:name="_Toc1814197"/>
+      <w:bookmarkStart w:id="11" w:name="_Toc2331152"/>
       <w:r>
         <w:t>Ajout d</w:t>
       </w:r>
       <w:r>
         <w:t>e la maquette dans XAMPP</w:t>
       </w:r>
-      <w:bookmarkEnd w:id="10"/>
+      <w:bookmarkEnd w:id="11"/>
     </w:p>
     <w:p/>
     <w:p>
@@ -7226,27 +7379,22 @@
       <w:pPr>
         <w:pStyle w:val="Titre2"/>
       </w:pPr>
-      <w:bookmarkStart w:id="11" w:name="_Toc1814198"/>
+      <w:bookmarkStart w:id="12" w:name="_Toc2331153"/>
       <w:r>
         <w:t>Authentification d’un utilisateur</w:t>
       </w:r>
-      <w:bookmarkEnd w:id="11"/>
+      <w:bookmarkEnd w:id="12"/>
     </w:p>
     <w:p>
-      <w:pPr>
-        <w:ind w:left="360"/>
-      </w:pPr>
       <w:r>
         <w:t>Cette partie montrera comment authentifier un utilisateur JumpCloud en PHP</w:t>
       </w:r>
       <w:r>
         <w:t xml:space="preserve">, en supposant que la configuration de </w:t>
       </w:r>
-      <w:proofErr w:type="spellStart"/>
-      <w:r>
-        <w:t>Jumpcloud</w:t>
-      </w:r>
-      <w:proofErr w:type="spellEnd"/>
+      <w:r>
+        <w:t>JumpCloud</w:t>
+      </w:r>
       <w:r>
         <w:t xml:space="preserve"> a déjà été réalisée, c’est-à-dire qu’il existe déjà des utilisateurs, des groupes d’utilisateurs, des groupes de systèmes et des systèmes dans la console administrateur.</w:t>
       </w:r>
@@ -7264,7 +7412,7 @@
           <w:numId w:val="18"/>
         </w:numPr>
       </w:pPr>
-      <w:bookmarkStart w:id="12" w:name="_Toc1814199"/>
+      <w:bookmarkStart w:id="13" w:name="_Toc2331154"/>
       <w:r>
         <w:t xml:space="preserve">Récupération du Base </w:t>
       </w:r>
@@ -7276,13 +7424,10 @@
       <w:r>
         <w:t xml:space="preserve"> Name (ou ORG_ID)</w:t>
       </w:r>
-      <w:bookmarkEnd w:id="12"/>
+      <w:bookmarkEnd w:id="13"/>
     </w:p>
     <w:p/>
     <w:p>
-      <w:pPr>
-        <w:ind w:firstLine="360"/>
-      </w:pPr>
       <w:r>
         <w:t xml:space="preserve">Il va falloir vous munir de votre </w:t>
       </w:r>
@@ -7366,7 +7511,6 @@
         <w:spacing w:line="480" w:lineRule="auto"/>
       </w:pPr>
       <w:r>
-        <w:lastRenderedPageBreak/>
         <w:t>Sélectionner un Utilisateur, ou créez-en un que vous pourrez supprimer par la suite.</w:t>
       </w:r>
     </w:p>
@@ -7384,6 +7528,7 @@
           <w:i/>
           <w:noProof/>
         </w:rPr>
+        <w:lastRenderedPageBreak/>
         <w:drawing>
           <wp:anchor distT="0" distB="0" distL="114300" distR="114300" simplePos="0" relativeHeight="251664384" behindDoc="0" locked="0" layoutInCell="1" allowOverlap="1" wp14:anchorId="5FAF5F3A" wp14:editId="79E345A3">
             <wp:simplePos x="0" y="0"/>
@@ -7492,30 +7637,26 @@
       <w:pPr>
         <w:pStyle w:val="Titre3"/>
       </w:pPr>
-      <w:bookmarkStart w:id="13" w:name="_Toc1814200"/>
+      <w:bookmarkStart w:id="14" w:name="_Toc2331155"/>
       <w:r>
         <w:t>Récupération de l’API KEY</w:t>
       </w:r>
-      <w:bookmarkEnd w:id="13"/>
+      <w:bookmarkEnd w:id="14"/>
     </w:p>
     <w:p/>
     <w:p>
       <w:r>
         <w:t xml:space="preserve">Dans cette étape, nous allons voir comment récupérer la clé d’API </w:t>
       </w:r>
-      <w:proofErr w:type="spellStart"/>
-      <w:r>
-        <w:t>Jumpcloud</w:t>
-      </w:r>
-      <w:proofErr w:type="spellEnd"/>
+      <w:r>
+        <w:t>JumpCloud</w:t>
+      </w:r>
       <w:r>
         <w:t xml:space="preserve">. Celle-ci est disponible et récupérable dans la console d’administrateur </w:t>
       </w:r>
-      <w:proofErr w:type="spellStart"/>
-      <w:r>
-        <w:t>Jumpcloud</w:t>
-      </w:r>
-      <w:proofErr w:type="spellEnd"/>
+      <w:r>
+        <w:t>JumpCloud</w:t>
+      </w:r>
       <w:r>
         <w:t>.</w:t>
       </w:r>
@@ -7599,11 +7740,12 @@
       <w:pPr>
         <w:pStyle w:val="Titre3"/>
       </w:pPr>
-      <w:bookmarkStart w:id="14" w:name="_Toc1814201"/>
-      <w:r>
+      <w:bookmarkStart w:id="15" w:name="_Toc2331156"/>
+      <w:r>
+        <w:lastRenderedPageBreak/>
         <w:t>Configuration de la maquette</w:t>
       </w:r>
-      <w:bookmarkEnd w:id="14"/>
+      <w:bookmarkEnd w:id="15"/>
     </w:p>
     <w:p/>
     <w:p>
@@ -7760,9 +7902,11 @@
       <w:pPr>
         <w:pStyle w:val="Titre2"/>
       </w:pPr>
+      <w:bookmarkStart w:id="16" w:name="_Toc2331157"/>
       <w:r>
         <w:t>Utilisation de la maquette</w:t>
       </w:r>
+      <w:bookmarkEnd w:id="16"/>
     </w:p>
     <w:p>
       <w:pPr>
@@ -7772,9 +7916,11 @@
           <w:numId w:val="24"/>
         </w:numPr>
       </w:pPr>
+      <w:bookmarkStart w:id="17" w:name="_Toc2331158"/>
       <w:r>
         <w:t>Authentification d’un utilisateur</w:t>
       </w:r>
+      <w:bookmarkEnd w:id="17"/>
     </w:p>
     <w:p/>
     <w:p>
@@ -7833,24 +7979,17 @@
         </w:drawing>
       </w:r>
       <w:r>
-        <w:t>En vous rendant sur l</w:t>
-      </w:r>
-      <w:r>
-        <w:t>a page</w:t>
+        <w:t>En vous rendant sur la page</w:t>
       </w:r>
       <w:r>
         <w:t xml:space="preserve"> initiale de la maquette</w:t>
       </w:r>
       <w:r>
-        <w:t xml:space="preserve">, vous observerez </w:t>
-      </w:r>
-      <w:r>
-        <w:t>un simple formulaire de connexion.</w:t>
+        <w:t>, vous observerez un simple formulaire de connexion.</w:t>
       </w:r>
     </w:p>
     <w:p>
       <w:r>
-        <w:lastRenderedPageBreak/>
         <w:t>Dans le champ « </w:t>
       </w:r>
       <w:r>
@@ -7903,6 +8042,7 @@
     </w:p>
     <w:p>
       <w:r>
+        <w:lastRenderedPageBreak/>
         <w:t>Ce formulaire de connexion utilise une fonction PHP de recherche LDAP (externe à JumpCloud).</w:t>
       </w:r>
     </w:p>
@@ -7916,6 +8056,7 @@
       <w:pPr>
         <w:pStyle w:val="Titre3"/>
       </w:pPr>
+      <w:bookmarkStart w:id="18" w:name="_Toc2331159"/>
       <w:r>
         <w:t>Page d’accueil (</w:t>
       </w:r>
@@ -7927,6 +8068,7 @@
       <w:r>
         <w:t>)</w:t>
       </w:r>
+      <w:bookmarkEnd w:id="18"/>
     </w:p>
     <w:p/>
     <w:p>
@@ -8000,8 +8142,6 @@
       <w:r>
         <w:t>Dans cette page, seront affichés les machines auxquelles l’utilisateur connecté aura accès.</w:t>
       </w:r>
-      <w:bookmarkStart w:id="15" w:name="_GoBack"/>
-      <w:bookmarkEnd w:id="15"/>
     </w:p>
     <w:p/>
     <w:p>
@@ -8080,15 +8220,6 @@
       <w:r>
         <w:t xml:space="preserve"> illustré dans le schéma ci-dessous : </w:t>
       </w:r>
-    </w:p>
-    <w:p>
-      <w:pPr>
-        <w:pStyle w:val="Titre3"/>
-        <w:numPr>
-          <w:ilvl w:val="0"/>
-          <w:numId w:val="0"/>
-        </w:numPr>
-      </w:pPr>
     </w:p>
     <w:sectPr>
       <w:footerReference w:type="default" r:id="rId22"/>
@@ -10704,7 +10835,10 @@
   <w:style w:type="paragraph" w:default="1" w:styleId="Normal">
     <w:name w:val="Normal"/>
     <w:qFormat/>
-    <w:rsid w:val="00F35D16"/>
+    <w:rsid w:val="007620C7"/>
+    <w:pPr>
+      <w:jc w:val="both"/>
+    </w:pPr>
     <w:rPr>
       <w:sz w:val="23"/>
     </w:rPr>
@@ -11411,7 +11545,7 @@
 </file>
 
 <file path=customXml/itemProps1.xml><?xml version="1.0" encoding="utf-8"?>
-<ds:datastoreItem xmlns:ds="http://schemas.openxmlformats.org/officeDocument/2006/customXml" ds:itemID="{B1137A1E-24F9-4263-B77B-7CA08BCFC8E4}">
+<ds:datastoreItem xmlns:ds="http://schemas.openxmlformats.org/officeDocument/2006/customXml" ds:itemID="{062DE373-CF7F-467E-9794-776976D752E9}">
   <ds:schemaRefs>
     <ds:schemaRef ds:uri="http://schemas.openxmlformats.org/officeDocument/2006/bibliography"/>
   </ds:schemaRefs>

</xml_diff>